<commit_message>
Memoria practica, falta terminar indice, semantico y pruebas
</commit_message>
<xml_diff>
--- a/Entregas y documentacion/Memoria.docx
+++ b/Entregas y documentacion/Memoria.docx
@@ -78,10 +78,7 @@
         </w:drawing>
       </w:r>
     </w:p>
-    <w:p>
-      <w:bookmarkStart w:id="0" w:name="_GoBack"/>
-      <w:bookmarkEnd w:id="0"/>
-    </w:p>
+    <w:p/>
     <w:p>
       <w:pPr>
         <w:rPr>
@@ -141,28 +138,89 @@
     </w:p>
     <w:p>
       <w:pPr>
-        <w:pStyle w:val="Ttulo1"/>
+        <w:pStyle w:val="Sinespaciado"/>
         <w:jc w:val="right"/>
-      </w:pPr>
-      <w:r>
+        <w:rPr>
+          <w:rFonts w:cstheme="minorHAnsi"/>
+          <w:color w:val="2E74B5" w:themeColor="accent1" w:themeShade="BF"/>
+          <w:sz w:val="32"/>
+          <w:szCs w:val="32"/>
+        </w:rPr>
+      </w:pPr>
+      <w:r>
+        <w:rPr>
+          <w:rFonts w:cstheme="minorHAnsi"/>
+          <w:color w:val="2E74B5" w:themeColor="accent1" w:themeShade="BF"/>
+          <w:sz w:val="32"/>
+          <w:szCs w:val="32"/>
+        </w:rPr>
         <w:t>Christian Paniagua Paniagua x150380</w:t>
       </w:r>
     </w:p>
     <w:p>
       <w:pPr>
-        <w:pStyle w:val="Ttulo1"/>
+        <w:pStyle w:val="Sinespaciado"/>
         <w:jc w:val="right"/>
-      </w:pPr>
-      <w:r>
+        <w:rPr>
+          <w:rFonts w:cstheme="minorHAnsi"/>
+          <w:color w:val="2E74B5" w:themeColor="accent1" w:themeShade="BF"/>
+          <w:sz w:val="32"/>
+          <w:szCs w:val="32"/>
+        </w:rPr>
+      </w:pPr>
+    </w:p>
+    <w:p>
+      <w:pPr>
+        <w:pStyle w:val="Sinespaciado"/>
+        <w:jc w:val="right"/>
+        <w:rPr>
+          <w:rFonts w:cstheme="minorHAnsi"/>
+          <w:color w:val="2E74B5" w:themeColor="accent1" w:themeShade="BF"/>
+          <w:sz w:val="32"/>
+          <w:szCs w:val="32"/>
+        </w:rPr>
+      </w:pPr>
+      <w:r>
+        <w:rPr>
+          <w:rFonts w:cstheme="minorHAnsi"/>
+          <w:color w:val="2E74B5" w:themeColor="accent1" w:themeShade="BF"/>
+          <w:sz w:val="32"/>
+          <w:szCs w:val="32"/>
+        </w:rPr>
         <w:t>Javier Pérez Martín x150147</w:t>
       </w:r>
     </w:p>
     <w:p>
       <w:pPr>
-        <w:pStyle w:val="Ttulo1"/>
+        <w:pStyle w:val="Sinespaciado"/>
         <w:jc w:val="right"/>
-      </w:pPr>
-      <w:r>
+        <w:rPr>
+          <w:rFonts w:cstheme="minorHAnsi"/>
+          <w:color w:val="2E74B5" w:themeColor="accent1" w:themeShade="BF"/>
+          <w:sz w:val="32"/>
+          <w:szCs w:val="32"/>
+          <w:u w:val="single"/>
+        </w:rPr>
+      </w:pPr>
+    </w:p>
+    <w:p>
+      <w:pPr>
+        <w:pStyle w:val="Sinespaciado"/>
+        <w:jc w:val="right"/>
+        <w:rPr>
+          <w:rFonts w:cstheme="minorHAnsi"/>
+          <w:color w:val="2E74B5" w:themeColor="accent1" w:themeShade="BF"/>
+          <w:sz w:val="32"/>
+          <w:szCs w:val="32"/>
+        </w:rPr>
+      </w:pPr>
+      <w:r>
+        <w:rPr>
+          <w:rFonts w:cstheme="minorHAnsi"/>
+          <w:color w:val="2E74B5" w:themeColor="accent1" w:themeShade="BF"/>
+          <w:sz w:val="32"/>
+          <w:szCs w:val="32"/>
+        </w:rPr>
         <w:t>Pablo Heras Aranzana x150046</w:t>
       </w:r>
     </w:p>
@@ -200,6 +258,714 @@
     <w:p/>
     <w:p/>
     <w:p/>
+    <w:sdt>
+      <w:sdtPr>
+        <w:id w:val="1371423164"/>
+        <w:docPartObj>
+          <w:docPartGallery w:val="Table of Contents"/>
+          <w:docPartUnique/>
+        </w:docPartObj>
+      </w:sdtPr>
+      <w:sdtEndPr>
+        <w:rPr>
+          <w:rFonts w:asciiTheme="minorHAnsi" w:eastAsiaTheme="minorHAnsi" w:hAnsiTheme="minorHAnsi" w:cstheme="minorBidi"/>
+          <w:b/>
+          <w:bCs/>
+          <w:color w:val="auto"/>
+          <w:sz w:val="22"/>
+          <w:szCs w:val="22"/>
+          <w:lang w:eastAsia="en-US"/>
+        </w:rPr>
+      </w:sdtEndPr>
+      <w:sdtContent>
+        <w:p>
+          <w:pPr>
+            <w:pStyle w:val="TtulodeTDC"/>
+            <w:rPr>
+              <w:b/>
+              <w:sz w:val="36"/>
+              <w:szCs w:val="36"/>
+              <w:u w:val="single"/>
+            </w:rPr>
+          </w:pPr>
+          <w:r>
+            <w:rPr>
+              <w:b/>
+              <w:sz w:val="36"/>
+              <w:szCs w:val="36"/>
+              <w:u w:val="single"/>
+            </w:rPr>
+            <w:t>Índice</w:t>
+          </w:r>
+        </w:p>
+        <w:p>
+          <w:pPr>
+            <w:rPr>
+              <w:lang w:eastAsia="es-ES"/>
+            </w:rPr>
+          </w:pPr>
+        </w:p>
+        <w:p>
+          <w:pPr>
+            <w:pStyle w:val="TDC1"/>
+            <w:tabs>
+              <w:tab w:val="left" w:pos="440"/>
+              <w:tab w:val="right" w:leader="dot" w:pos="8494"/>
+            </w:tabs>
+            <w:rPr>
+              <w:rFonts w:eastAsiaTheme="minorEastAsia"/>
+              <w:noProof/>
+              <w:lang w:eastAsia="es-ES"/>
+            </w:rPr>
+          </w:pPr>
+          <w:r>
+            <w:rPr>
+              <w:b/>
+              <w:bCs/>
+            </w:rPr>
+            <w:fldChar w:fldCharType="begin"/>
+          </w:r>
+          <w:r>
+            <w:rPr>
+              <w:b/>
+              <w:bCs/>
+            </w:rPr>
+            <w:instrText xml:space="preserve"> TOC \o "1-3" \h \z \u </w:instrText>
+          </w:r>
+          <w:r>
+            <w:rPr>
+              <w:b/>
+              <w:bCs/>
+            </w:rPr>
+            <w:fldChar w:fldCharType="separate"/>
+          </w:r>
+          <w:hyperlink w:anchor="_Toc535668092" w:history="1">
+            <w:r>
+              <w:rPr>
+                <w:rStyle w:val="Hipervnculo"/>
+                <w:b/>
+                <w:noProof/>
+              </w:rPr>
+              <w:t>1.</w:t>
+            </w:r>
+            <w:r>
+              <w:rPr>
+                <w:rFonts w:eastAsiaTheme="minorEastAsia"/>
+                <w:noProof/>
+                <w:lang w:eastAsia="es-ES"/>
+              </w:rPr>
+              <w:tab/>
+            </w:r>
+            <w:r>
+              <w:rPr>
+                <w:rStyle w:val="Hipervnculo"/>
+                <w:b/>
+                <w:noProof/>
+              </w:rPr>
+              <w:t>Diseño Analizador Léxico</w:t>
+            </w:r>
+            <w:r>
+              <w:rPr>
+                <w:noProof/>
+                <w:webHidden/>
+              </w:rPr>
+              <w:tab/>
+            </w:r>
+            <w:r>
+              <w:rPr>
+                <w:noProof/>
+                <w:webHidden/>
+              </w:rPr>
+              <w:fldChar w:fldCharType="begin"/>
+            </w:r>
+            <w:r>
+              <w:rPr>
+                <w:noProof/>
+                <w:webHidden/>
+              </w:rPr>
+              <w:instrText xml:space="preserve"> PAGEREF _Toc535668092 \h </w:instrText>
+            </w:r>
+            <w:r>
+              <w:rPr>
+                <w:noProof/>
+                <w:webHidden/>
+              </w:rPr>
+            </w:r>
+            <w:r>
+              <w:rPr>
+                <w:noProof/>
+                <w:webHidden/>
+              </w:rPr>
+              <w:fldChar w:fldCharType="separate"/>
+            </w:r>
+            <w:r>
+              <w:rPr>
+                <w:noProof/>
+                <w:webHidden/>
+              </w:rPr>
+              <w:t>4</w:t>
+            </w:r>
+            <w:r>
+              <w:rPr>
+                <w:noProof/>
+                <w:webHidden/>
+              </w:rPr>
+              <w:fldChar w:fldCharType="end"/>
+            </w:r>
+          </w:hyperlink>
+        </w:p>
+        <w:p>
+          <w:pPr>
+            <w:pStyle w:val="TDC2"/>
+            <w:tabs>
+              <w:tab w:val="right" w:leader="dot" w:pos="8494"/>
+            </w:tabs>
+            <w:rPr>
+              <w:rFonts w:eastAsiaTheme="minorEastAsia"/>
+              <w:noProof/>
+              <w:lang w:eastAsia="es-ES"/>
+            </w:rPr>
+          </w:pPr>
+          <w:hyperlink w:anchor="_Toc535668093" w:history="1">
+            <w:r>
+              <w:rPr>
+                <w:rStyle w:val="Hipervnculo"/>
+                <w:noProof/>
+              </w:rPr>
+              <w:t>1.1.Tokens</w:t>
+            </w:r>
+            <w:r>
+              <w:rPr>
+                <w:noProof/>
+                <w:webHidden/>
+              </w:rPr>
+              <w:tab/>
+            </w:r>
+            <w:r>
+              <w:rPr>
+                <w:noProof/>
+                <w:webHidden/>
+              </w:rPr>
+              <w:fldChar w:fldCharType="begin"/>
+            </w:r>
+            <w:r>
+              <w:rPr>
+                <w:noProof/>
+                <w:webHidden/>
+              </w:rPr>
+              <w:instrText xml:space="preserve"> PAGEREF _Toc535668093 \h </w:instrText>
+            </w:r>
+            <w:r>
+              <w:rPr>
+                <w:noProof/>
+                <w:webHidden/>
+              </w:rPr>
+            </w:r>
+            <w:r>
+              <w:rPr>
+                <w:noProof/>
+                <w:webHidden/>
+              </w:rPr>
+              <w:fldChar w:fldCharType="separate"/>
+            </w:r>
+            <w:r>
+              <w:rPr>
+                <w:noProof/>
+                <w:webHidden/>
+              </w:rPr>
+              <w:t>4</w:t>
+            </w:r>
+            <w:r>
+              <w:rPr>
+                <w:noProof/>
+                <w:webHidden/>
+              </w:rPr>
+              <w:fldChar w:fldCharType="end"/>
+            </w:r>
+          </w:hyperlink>
+        </w:p>
+        <w:p>
+          <w:pPr>
+            <w:pStyle w:val="TDC1"/>
+            <w:tabs>
+              <w:tab w:val="right" w:leader="dot" w:pos="8494"/>
+            </w:tabs>
+            <w:rPr>
+              <w:rFonts w:eastAsiaTheme="minorEastAsia"/>
+              <w:noProof/>
+              <w:lang w:eastAsia="es-ES"/>
+            </w:rPr>
+          </w:pPr>
+          <w:hyperlink w:anchor="_Toc535668094" w:history="1">
+            <w:r>
+              <w:rPr>
+                <w:rStyle w:val="Hipervnculo"/>
+                <w:noProof/>
+                <w:lang w:val="en-US"/>
+              </w:rPr>
+              <w:t>1.2.Gramática</w:t>
+            </w:r>
+            <w:r>
+              <w:rPr>
+                <w:noProof/>
+                <w:webHidden/>
+              </w:rPr>
+              <w:tab/>
+            </w:r>
+            <w:r>
+              <w:rPr>
+                <w:noProof/>
+                <w:webHidden/>
+              </w:rPr>
+              <w:fldChar w:fldCharType="begin"/>
+            </w:r>
+            <w:r>
+              <w:rPr>
+                <w:noProof/>
+                <w:webHidden/>
+              </w:rPr>
+              <w:instrText xml:space="preserve"> PAGEREF _Toc535668094 \h </w:instrText>
+            </w:r>
+            <w:r>
+              <w:rPr>
+                <w:noProof/>
+                <w:webHidden/>
+              </w:rPr>
+            </w:r>
+            <w:r>
+              <w:rPr>
+                <w:noProof/>
+                <w:webHidden/>
+              </w:rPr>
+              <w:fldChar w:fldCharType="separate"/>
+            </w:r>
+            <w:r>
+              <w:rPr>
+                <w:noProof/>
+                <w:webHidden/>
+              </w:rPr>
+              <w:t>5</w:t>
+            </w:r>
+            <w:r>
+              <w:rPr>
+                <w:noProof/>
+                <w:webHidden/>
+              </w:rPr>
+              <w:fldChar w:fldCharType="end"/>
+            </w:r>
+          </w:hyperlink>
+        </w:p>
+        <w:p>
+          <w:pPr>
+            <w:pStyle w:val="TDC2"/>
+            <w:tabs>
+              <w:tab w:val="right" w:leader="dot" w:pos="8494"/>
+            </w:tabs>
+            <w:rPr>
+              <w:rFonts w:eastAsiaTheme="minorEastAsia"/>
+              <w:noProof/>
+              <w:lang w:eastAsia="es-ES"/>
+            </w:rPr>
+          </w:pPr>
+          <w:hyperlink w:anchor="_Toc535668095" w:history="1">
+            <w:r>
+              <w:rPr>
+                <w:rStyle w:val="Hipervnculo"/>
+                <w:noProof/>
+              </w:rPr>
+              <w:t>1.3.Autómata</w:t>
+            </w:r>
+            <w:r>
+              <w:rPr>
+                <w:noProof/>
+                <w:webHidden/>
+              </w:rPr>
+              <w:tab/>
+            </w:r>
+            <w:r>
+              <w:rPr>
+                <w:noProof/>
+                <w:webHidden/>
+              </w:rPr>
+              <w:fldChar w:fldCharType="begin"/>
+            </w:r>
+            <w:r>
+              <w:rPr>
+                <w:noProof/>
+                <w:webHidden/>
+              </w:rPr>
+              <w:instrText xml:space="preserve"> PAGEREF _Toc535668095 \h </w:instrText>
+            </w:r>
+            <w:r>
+              <w:rPr>
+                <w:noProof/>
+                <w:webHidden/>
+              </w:rPr>
+            </w:r>
+            <w:r>
+              <w:rPr>
+                <w:noProof/>
+                <w:webHidden/>
+              </w:rPr>
+              <w:fldChar w:fldCharType="separate"/>
+            </w:r>
+            <w:r>
+              <w:rPr>
+                <w:noProof/>
+                <w:webHidden/>
+              </w:rPr>
+              <w:t>6</w:t>
+            </w:r>
+            <w:r>
+              <w:rPr>
+                <w:noProof/>
+                <w:webHidden/>
+              </w:rPr>
+              <w:fldChar w:fldCharType="end"/>
+            </w:r>
+          </w:hyperlink>
+        </w:p>
+        <w:p>
+          <w:pPr>
+            <w:pStyle w:val="TDC1"/>
+            <w:tabs>
+              <w:tab w:val="left" w:pos="440"/>
+              <w:tab w:val="right" w:leader="dot" w:pos="8494"/>
+            </w:tabs>
+            <w:rPr>
+              <w:rFonts w:eastAsiaTheme="minorEastAsia"/>
+              <w:noProof/>
+              <w:lang w:eastAsia="es-ES"/>
+            </w:rPr>
+          </w:pPr>
+          <w:hyperlink w:anchor="_Toc535668096" w:history="1">
+            <w:r>
+              <w:rPr>
+                <w:rStyle w:val="Hipervnculo"/>
+                <w:b/>
+                <w:noProof/>
+              </w:rPr>
+              <w:t>2.</w:t>
+            </w:r>
+            <w:r>
+              <w:rPr>
+                <w:rFonts w:eastAsiaTheme="minorEastAsia"/>
+                <w:noProof/>
+                <w:lang w:eastAsia="es-ES"/>
+              </w:rPr>
+              <w:tab/>
+            </w:r>
+            <w:r>
+              <w:rPr>
+                <w:rStyle w:val="Hipervnculo"/>
+                <w:b/>
+                <w:noProof/>
+              </w:rPr>
+              <w:t>Diseño Analizador Sintáctico</w:t>
+            </w:r>
+            <w:r>
+              <w:rPr>
+                <w:noProof/>
+                <w:webHidden/>
+              </w:rPr>
+              <w:tab/>
+            </w:r>
+            <w:r>
+              <w:rPr>
+                <w:noProof/>
+                <w:webHidden/>
+              </w:rPr>
+              <w:fldChar w:fldCharType="begin"/>
+            </w:r>
+            <w:r>
+              <w:rPr>
+                <w:noProof/>
+                <w:webHidden/>
+              </w:rPr>
+              <w:instrText xml:space="preserve"> PAGEREF _Toc535668096 \h </w:instrText>
+            </w:r>
+            <w:r>
+              <w:rPr>
+                <w:noProof/>
+                <w:webHidden/>
+              </w:rPr>
+            </w:r>
+            <w:r>
+              <w:rPr>
+                <w:noProof/>
+                <w:webHidden/>
+              </w:rPr>
+              <w:fldChar w:fldCharType="separate"/>
+            </w:r>
+            <w:r>
+              <w:rPr>
+                <w:noProof/>
+                <w:webHidden/>
+              </w:rPr>
+              <w:t>8</w:t>
+            </w:r>
+            <w:r>
+              <w:rPr>
+                <w:noProof/>
+                <w:webHidden/>
+              </w:rPr>
+              <w:fldChar w:fldCharType="end"/>
+            </w:r>
+          </w:hyperlink>
+        </w:p>
+        <w:p>
+          <w:pPr>
+            <w:pStyle w:val="TDC2"/>
+            <w:tabs>
+              <w:tab w:val="left" w:pos="880"/>
+              <w:tab w:val="right" w:leader="dot" w:pos="8494"/>
+            </w:tabs>
+            <w:rPr>
+              <w:rFonts w:eastAsiaTheme="minorEastAsia"/>
+              <w:noProof/>
+              <w:lang w:eastAsia="es-ES"/>
+            </w:rPr>
+          </w:pPr>
+          <w:hyperlink w:anchor="_Toc535668097" w:history="1">
+            <w:r>
+              <w:rPr>
+                <w:rStyle w:val="Hipervnculo"/>
+                <w:noProof/>
+              </w:rPr>
+              <w:t>2.1.</w:t>
+            </w:r>
+            <w:r>
+              <w:rPr>
+                <w:rFonts w:eastAsiaTheme="minorEastAsia"/>
+                <w:noProof/>
+                <w:lang w:eastAsia="es-ES"/>
+              </w:rPr>
+              <w:tab/>
+            </w:r>
+            <w:r>
+              <w:rPr>
+                <w:rStyle w:val="Hipervnculo"/>
+                <w:noProof/>
+              </w:rPr>
+              <w:t>Gramática</w:t>
+            </w:r>
+            <w:r>
+              <w:rPr>
+                <w:noProof/>
+                <w:webHidden/>
+              </w:rPr>
+              <w:tab/>
+            </w:r>
+            <w:r>
+              <w:rPr>
+                <w:noProof/>
+                <w:webHidden/>
+              </w:rPr>
+              <w:fldChar w:fldCharType="begin"/>
+            </w:r>
+            <w:r>
+              <w:rPr>
+                <w:noProof/>
+                <w:webHidden/>
+              </w:rPr>
+              <w:instrText xml:space="preserve"> PAGEREF _Toc535668097 \h </w:instrText>
+            </w:r>
+            <w:r>
+              <w:rPr>
+                <w:noProof/>
+                <w:webHidden/>
+              </w:rPr>
+            </w:r>
+            <w:r>
+              <w:rPr>
+                <w:noProof/>
+                <w:webHidden/>
+              </w:rPr>
+              <w:fldChar w:fldCharType="separate"/>
+            </w:r>
+            <w:r>
+              <w:rPr>
+                <w:noProof/>
+                <w:webHidden/>
+              </w:rPr>
+              <w:t>9</w:t>
+            </w:r>
+            <w:r>
+              <w:rPr>
+                <w:noProof/>
+                <w:webHidden/>
+              </w:rPr>
+              <w:fldChar w:fldCharType="end"/>
+            </w:r>
+          </w:hyperlink>
+        </w:p>
+        <w:p>
+          <w:pPr>
+            <w:pStyle w:val="TDC2"/>
+            <w:tabs>
+              <w:tab w:val="left" w:pos="880"/>
+              <w:tab w:val="right" w:leader="dot" w:pos="8494"/>
+            </w:tabs>
+            <w:rPr>
+              <w:rFonts w:eastAsiaTheme="minorEastAsia"/>
+              <w:noProof/>
+              <w:lang w:eastAsia="es-ES"/>
+            </w:rPr>
+          </w:pPr>
+          <w:hyperlink w:anchor="_Toc535668098" w:history="1">
+            <w:r>
+              <w:rPr>
+                <w:rStyle w:val="Hipervnculo"/>
+                <w:noProof/>
+              </w:rPr>
+              <w:t>2.2.</w:t>
+            </w:r>
+            <w:r>
+              <w:rPr>
+                <w:rFonts w:eastAsiaTheme="minorEastAsia"/>
+                <w:noProof/>
+                <w:lang w:eastAsia="es-ES"/>
+              </w:rPr>
+              <w:tab/>
+            </w:r>
+            <w:r>
+              <w:rPr>
+                <w:rStyle w:val="Hipervnculo"/>
+                <w:noProof/>
+              </w:rPr>
+              <w:t>Demostración LL(1)</w:t>
+            </w:r>
+            <w:r>
+              <w:rPr>
+                <w:noProof/>
+                <w:webHidden/>
+              </w:rPr>
+              <w:tab/>
+            </w:r>
+            <w:r>
+              <w:rPr>
+                <w:noProof/>
+                <w:webHidden/>
+              </w:rPr>
+              <w:fldChar w:fldCharType="begin"/>
+            </w:r>
+            <w:r>
+              <w:rPr>
+                <w:noProof/>
+                <w:webHidden/>
+              </w:rPr>
+              <w:instrText xml:space="preserve"> PAGEREF _Toc535668098 \h </w:instrText>
+            </w:r>
+            <w:r>
+              <w:rPr>
+                <w:noProof/>
+                <w:webHidden/>
+              </w:rPr>
+            </w:r>
+            <w:r>
+              <w:rPr>
+                <w:noProof/>
+                <w:webHidden/>
+              </w:rPr>
+              <w:fldChar w:fldCharType="separate"/>
+            </w:r>
+            <w:r>
+              <w:rPr>
+                <w:noProof/>
+                <w:webHidden/>
+              </w:rPr>
+              <w:t>9</w:t>
+            </w:r>
+            <w:r>
+              <w:rPr>
+                <w:noProof/>
+                <w:webHidden/>
+              </w:rPr>
+              <w:fldChar w:fldCharType="end"/>
+            </w:r>
+          </w:hyperlink>
+        </w:p>
+        <w:p>
+          <w:pPr>
+            <w:pStyle w:val="TDC2"/>
+            <w:tabs>
+              <w:tab w:val="right" w:leader="dot" w:pos="8494"/>
+            </w:tabs>
+            <w:rPr>
+              <w:rFonts w:eastAsiaTheme="minorEastAsia"/>
+              <w:noProof/>
+              <w:lang w:eastAsia="es-ES"/>
+            </w:rPr>
+          </w:pPr>
+          <w:hyperlink w:anchor="_Toc535668099" w:history="1">
+            <w:r>
+              <w:rPr>
+                <w:rStyle w:val="Hipervnculo"/>
+                <w:noProof/>
+              </w:rPr>
+              <w:t>2.3.Procedimientos</w:t>
+            </w:r>
+            <w:r>
+              <w:rPr>
+                <w:noProof/>
+                <w:webHidden/>
+              </w:rPr>
+              <w:tab/>
+            </w:r>
+            <w:r>
+              <w:rPr>
+                <w:noProof/>
+                <w:webHidden/>
+              </w:rPr>
+              <w:fldChar w:fldCharType="begin"/>
+            </w:r>
+            <w:r>
+              <w:rPr>
+                <w:noProof/>
+                <w:webHidden/>
+              </w:rPr>
+              <w:instrText xml:space="preserve"> PAGEREF _Toc535668099 \h </w:instrText>
+            </w:r>
+            <w:r>
+              <w:rPr>
+                <w:noProof/>
+                <w:webHidden/>
+              </w:rPr>
+            </w:r>
+            <w:r>
+              <w:rPr>
+                <w:noProof/>
+                <w:webHidden/>
+              </w:rPr>
+              <w:fldChar w:fldCharType="separate"/>
+            </w:r>
+            <w:r>
+              <w:rPr>
+                <w:noProof/>
+                <w:webHidden/>
+              </w:rPr>
+              <w:t>10</w:t>
+            </w:r>
+            <w:r>
+              <w:rPr>
+                <w:noProof/>
+                <w:webHidden/>
+              </w:rPr>
+              <w:fldChar w:fldCharType="end"/>
+            </w:r>
+          </w:hyperlink>
+        </w:p>
+        <w:p>
+          <w:r>
+            <w:rPr>
+              <w:b/>
+              <w:bCs/>
+            </w:rPr>
+            <w:fldChar w:fldCharType="end"/>
+          </w:r>
+        </w:p>
+      </w:sdtContent>
+    </w:sdt>
     <w:p/>
     <w:p/>
     <w:p/>
@@ -220,6 +986,833 @@
     <w:p/>
     <w:p/>
     <w:p/>
+    <w:p>
+      <w:bookmarkStart w:id="0" w:name="_GoBack"/>
+      <w:bookmarkEnd w:id="0"/>
+    </w:p>
+    <w:p>
+      <w:pPr>
+        <w:pStyle w:val="Ttulo1"/>
+        <w:numPr>
+          <w:ilvl w:val="0"/>
+          <w:numId w:val="1"/>
+        </w:numPr>
+        <w:jc w:val="center"/>
+        <w:rPr>
+          <w:b/>
+          <w:sz w:val="36"/>
+          <w:szCs w:val="36"/>
+          <w:u w:val="single"/>
+        </w:rPr>
+      </w:pPr>
+      <w:bookmarkStart w:id="1" w:name="_Toc535668092"/>
+      <w:r>
+        <w:rPr>
+          <w:b/>
+          <w:sz w:val="36"/>
+          <w:szCs w:val="36"/>
+          <w:u w:val="single"/>
+        </w:rPr>
+        <w:lastRenderedPageBreak/>
+        <w:t>Diseño Analizador Léxico</w:t>
+      </w:r>
+      <w:bookmarkEnd w:id="1"/>
+    </w:p>
+    <w:p/>
+    <w:p>
+      <w:pPr>
+        <w:pStyle w:val="Ttulo2"/>
+        <w:rPr>
+          <w:sz w:val="32"/>
+          <w:szCs w:val="32"/>
+        </w:rPr>
+      </w:pPr>
+      <w:bookmarkStart w:id="2" w:name="_Toc535668093"/>
+      <w:r>
+        <w:rPr>
+          <w:sz w:val="32"/>
+          <w:szCs w:val="32"/>
+        </w:rPr>
+        <w:t>1.</w:t>
+      </w:r>
+      <w:r>
+        <w:rPr>
+          <w:sz w:val="32"/>
+          <w:szCs w:val="32"/>
+        </w:rPr>
+        <w:t>1.Tokens</w:t>
+      </w:r>
+      <w:bookmarkEnd w:id="2"/>
+      <w:r>
+        <w:rPr>
+          <w:sz w:val="32"/>
+          <w:szCs w:val="32"/>
+        </w:rPr>
+        <w:t xml:space="preserve"> </w:t>
+      </w:r>
+    </w:p>
+    <w:p/>
+    <w:p>
+      <w:pPr>
+        <w:sectPr>
+          <w:pgSz w:w="11906" w:h="16838"/>
+          <w:pgMar w:top="1417" w:right="1701" w:bottom="1417" w:left="1701" w:header="708" w:footer="708" w:gutter="0"/>
+          <w:cols w:space="708"/>
+          <w:docGrid w:linePitch="360"/>
+        </w:sectPr>
+      </w:pPr>
+    </w:p>
+    <w:p>
+      <w:pPr>
+        <w:rPr>
+          <w:b/>
+        </w:rPr>
+      </w:pPr>
+      <w:r>
+        <w:rPr>
+          <w:b/>
+        </w:rPr>
+        <w:t>&lt;cteent, número</w:t>
+      </w:r>
+      <w:r>
+        <w:rPr>
+          <w:b/>
+        </w:rPr>
+        <w:t>&gt;</w:t>
+      </w:r>
+    </w:p>
+    <w:p>
+      <w:pPr>
+        <w:rPr>
+          <w:b/>
+        </w:rPr>
+      </w:pPr>
+      <w:r>
+        <w:rPr>
+          <w:b/>
+        </w:rPr>
+        <w:t xml:space="preserve">&lt;CAD, </w:t>
+      </w:r>
+      <w:r>
+        <w:rPr>
+          <w:b/>
+        </w:rPr>
+        <w:t>“</w:t>
+      </w:r>
+      <w:r>
+        <w:rPr>
+          <w:b/>
+        </w:rPr>
+        <w:t>lexema</w:t>
+      </w:r>
+      <w:r>
+        <w:rPr>
+          <w:b/>
+        </w:rPr>
+        <w:t>”</w:t>
+      </w:r>
+      <w:r>
+        <w:rPr>
+          <w:b/>
+        </w:rPr>
+        <w:t>&gt;</w:t>
+      </w:r>
+    </w:p>
+    <w:p>
+      <w:r>
+        <w:rPr>
+          <w:b/>
+        </w:rPr>
+        <w:t>&lt;ctebool, 1</w:t>
+      </w:r>
+      <w:r>
+        <w:rPr>
+          <w:b/>
+        </w:rPr>
+        <w:t>&gt;</w:t>
+      </w:r>
+      <w:r>
+        <w:t xml:space="preserve"> (true)</w:t>
+      </w:r>
+    </w:p>
+    <w:p>
+      <w:r>
+        <w:rPr>
+          <w:b/>
+        </w:rPr>
+        <w:t>&lt;ctebool, 0&gt;</w:t>
+      </w:r>
+      <w:r>
+        <w:t xml:space="preserve"> (false)</w:t>
+      </w:r>
+    </w:p>
+    <w:p>
+      <w:r>
+        <w:rPr>
+          <w:b/>
+        </w:rPr>
+        <w:t>&lt;MAS,</w:t>
+      </w:r>
+      <w:r>
+        <w:rPr>
+          <w:b/>
+        </w:rPr>
+        <w:t xml:space="preserve"> -&gt;</w:t>
+      </w:r>
+      <w:r>
+        <w:t xml:space="preserve"> (+)</w:t>
+      </w:r>
+    </w:p>
+    <w:p>
+      <w:r>
+        <w:rPr>
+          <w:b/>
+        </w:rPr>
+        <w:t>&lt;MENOS</w:t>
+      </w:r>
+      <w:r>
+        <w:rPr>
+          <w:b/>
+        </w:rPr>
+        <w:t>, -&gt;</w:t>
+      </w:r>
+      <w:r>
+        <w:t xml:space="preserve"> (-)</w:t>
+      </w:r>
+    </w:p>
+    <w:p>
+      <w:r>
+        <w:rPr>
+          <w:b/>
+        </w:rPr>
+        <w:t>&lt;MUL, -&gt;</w:t>
+      </w:r>
+      <w:r>
+        <w:t xml:space="preserve"> (*)</w:t>
+      </w:r>
+    </w:p>
+    <w:p>
+      <w:r>
+        <w:rPr>
+          <w:b/>
+        </w:rPr>
+        <w:t>&lt;DIV, -&gt;</w:t>
+      </w:r>
+      <w:r>
+        <w:t xml:space="preserve"> (/)</w:t>
+      </w:r>
+    </w:p>
+    <w:p>
+      <w:r>
+        <w:rPr>
+          <w:b/>
+        </w:rPr>
+        <w:t>&lt;MOD, -&gt;</w:t>
+      </w:r>
+      <w:r>
+        <w:t xml:space="preserve"> (%)</w:t>
+      </w:r>
+    </w:p>
+    <w:p>
+      <w:r>
+        <w:rPr>
+          <w:b/>
+        </w:rPr>
+        <w:t>&lt;AND, -&gt;</w:t>
+      </w:r>
+      <w:r>
+        <w:t xml:space="preserve"> (&amp;&amp;)</w:t>
+      </w:r>
+    </w:p>
+    <w:p>
+      <w:r>
+        <w:rPr>
+          <w:b/>
+        </w:rPr>
+        <w:t>&lt;LLAVA, -&gt;</w:t>
+      </w:r>
+      <w:r>
+        <w:t xml:space="preserve"> ( { )</w:t>
+      </w:r>
+    </w:p>
+    <w:p>
+      <w:r>
+        <w:rPr>
+          <w:b/>
+        </w:rPr>
+        <w:t>&lt;LLAVC, -&gt;</w:t>
+      </w:r>
+      <w:r>
+        <w:t xml:space="preserve"> ( } )</w:t>
+      </w:r>
+    </w:p>
+    <w:p>
+      <w:r>
+        <w:rPr>
+          <w:b/>
+        </w:rPr>
+        <w:t>&lt;PARA, -&gt;</w:t>
+      </w:r>
+      <w:r>
+        <w:t xml:space="preserve"> ( ( )</w:t>
+      </w:r>
+    </w:p>
+    <w:p>
+      <w:pPr>
+        <w:rPr>
+          <w:b/>
+          <w:lang w:val="en-US"/>
+        </w:rPr>
+      </w:pPr>
+      <w:r>
+        <w:rPr>
+          <w:b/>
+        </w:rPr>
+        <w:t>&lt;PARC, -&gt;</w:t>
+      </w:r>
+      <w:r>
+        <w:t xml:space="preserve"> ( ) )</w:t>
+      </w:r>
+    </w:p>
+    <w:p>
+      <w:pPr>
+        <w:rPr>
+          <w:lang w:val="en-US"/>
+        </w:rPr>
+      </w:pPr>
+      <w:r>
+        <w:rPr>
+          <w:b/>
+          <w:lang w:val="en-US"/>
+        </w:rPr>
+        <w:t>&lt;FIN, - &gt;</w:t>
+      </w:r>
+      <w:r>
+        <w:rPr>
+          <w:lang w:val="en-US"/>
+        </w:rPr>
+        <w:t xml:space="preserve"> ( ; )</w:t>
+      </w:r>
+    </w:p>
+    <w:p>
+      <w:pPr>
+        <w:rPr>
+          <w:lang w:val="en-US"/>
+        </w:rPr>
+      </w:pPr>
+      <w:r>
+        <w:rPr>
+          <w:b/>
+          <w:lang w:val="en-US"/>
+        </w:rPr>
+        <w:t>&lt;SIG, - &gt;</w:t>
+      </w:r>
+      <w:r>
+        <w:rPr>
+          <w:lang w:val="en-US"/>
+        </w:rPr>
+        <w:t xml:space="preserve"> ( , )</w:t>
+      </w:r>
+    </w:p>
+    <w:p>
+      <w:pPr>
+        <w:rPr>
+          <w:lang w:val="en-US"/>
+        </w:rPr>
+      </w:pPr>
+      <w:r>
+        <w:rPr>
+          <w:b/>
+          <w:lang w:val="en-US"/>
+        </w:rPr>
+        <w:t>&lt;OR, -&gt;</w:t>
+      </w:r>
+      <w:r>
+        <w:rPr>
+          <w:lang w:val="en-US"/>
+        </w:rPr>
+        <w:t xml:space="preserve"> (||)</w:t>
+      </w:r>
+    </w:p>
+    <w:p>
+      <w:pPr>
+        <w:rPr>
+          <w:lang w:val="en-US"/>
+        </w:rPr>
+      </w:pPr>
+      <w:r>
+        <w:rPr>
+          <w:b/>
+          <w:lang w:val="en-US"/>
+        </w:rPr>
+        <w:t>&lt;NOT, -&gt;</w:t>
+      </w:r>
+      <w:r>
+        <w:rPr>
+          <w:lang w:val="en-US"/>
+        </w:rPr>
+        <w:t xml:space="preserve"> ( ! ) </w:t>
+      </w:r>
+    </w:p>
+    <w:p>
+      <w:pPr>
+        <w:rPr>
+          <w:lang w:val="en-US"/>
+        </w:rPr>
+      </w:pPr>
+      <w:r>
+        <w:rPr>
+          <w:b/>
+          <w:lang w:val="en-US"/>
+        </w:rPr>
+        <w:t>&lt;ASIG</w:t>
+      </w:r>
+      <w:r>
+        <w:rPr>
+          <w:b/>
+          <w:lang w:val="en-US"/>
+        </w:rPr>
+        <w:t>R, -&gt;</w:t>
+      </w:r>
+      <w:r>
+        <w:rPr>
+          <w:lang w:val="en-US"/>
+        </w:rPr>
+        <w:t xml:space="preserve"> (-=)</w:t>
+      </w:r>
+    </w:p>
+    <w:p>
+      <w:pPr>
+        <w:rPr>
+          <w:lang w:val="en-US"/>
+        </w:rPr>
+      </w:pPr>
+      <w:r>
+        <w:rPr>
+          <w:b/>
+          <w:lang w:val="en-US"/>
+        </w:rPr>
+        <w:t>&lt;ASIG</w:t>
+      </w:r>
+      <w:r>
+        <w:rPr>
+          <w:b/>
+          <w:lang w:val="en-US"/>
+        </w:rPr>
+        <w:t>, - &gt;</w:t>
+      </w:r>
+      <w:r>
+        <w:rPr>
+          <w:lang w:val="en-US"/>
+        </w:rPr>
+        <w:t xml:space="preserve"> (=)</w:t>
+      </w:r>
+    </w:p>
+    <w:p>
+      <w:pPr>
+        <w:rPr>
+          <w:lang w:val="en-US"/>
+        </w:rPr>
+      </w:pPr>
+      <w:r>
+        <w:rPr>
+          <w:b/>
+          <w:lang w:val="en-US"/>
+        </w:rPr>
+        <w:t>&lt;OPMAY, - &gt;</w:t>
+      </w:r>
+      <w:r>
+        <w:rPr>
+          <w:lang w:val="en-US"/>
+        </w:rPr>
+        <w:t xml:space="preserve"> (&gt;)</w:t>
+      </w:r>
+    </w:p>
+    <w:p>
+      <w:pPr>
+        <w:rPr>
+          <w:lang w:val="en-US"/>
+        </w:rPr>
+      </w:pPr>
+      <w:r>
+        <w:rPr>
+          <w:b/>
+          <w:lang w:val="en-US"/>
+        </w:rPr>
+        <w:t>&lt;OP</w:t>
+      </w:r>
+      <w:r>
+        <w:rPr>
+          <w:b/>
+          <w:lang w:val="en-US"/>
+        </w:rPr>
+        <w:t>MEN, - &gt;</w:t>
+      </w:r>
+      <w:r>
+        <w:rPr>
+          <w:lang w:val="en-US"/>
+        </w:rPr>
+        <w:t xml:space="preserve"> (&lt;) </w:t>
+      </w:r>
+    </w:p>
+    <w:p>
+      <w:pPr>
+        <w:rPr>
+          <w:lang w:val="en-US"/>
+        </w:rPr>
+      </w:pPr>
+      <w:r>
+        <w:rPr>
+          <w:b/>
+          <w:lang w:val="en-US"/>
+        </w:rPr>
+        <w:t>&lt;</w:t>
+      </w:r>
+      <w:r>
+        <w:rPr>
+          <w:b/>
+          <w:lang w:val="en-US"/>
+        </w:rPr>
+        <w:t>OP</w:t>
+      </w:r>
+      <w:r>
+        <w:rPr>
+          <w:b/>
+          <w:lang w:val="en-US"/>
+        </w:rPr>
+        <w:t>IG, - &gt;</w:t>
+      </w:r>
+      <w:r>
+        <w:rPr>
+          <w:lang w:val="en-US"/>
+        </w:rPr>
+        <w:t xml:space="preserve"> (==)</w:t>
+      </w:r>
+    </w:p>
+    <w:p>
+      <w:r>
+        <w:rPr>
+          <w:b/>
+        </w:rPr>
+        <w:t>&lt;OP</w:t>
+      </w:r>
+      <w:r>
+        <w:rPr>
+          <w:b/>
+        </w:rPr>
+        <w:t>DISTINTO,- &gt;</w:t>
+      </w:r>
+      <w:r>
+        <w:t xml:space="preserve"> (!=)</w:t>
+      </w:r>
+    </w:p>
+    <w:p>
+      <w:r>
+        <w:rPr>
+          <w:b/>
+        </w:rPr>
+        <w:t>&lt;DOSPUNTOS</w:t>
+      </w:r>
+      <w:r>
+        <w:rPr>
+          <w:b/>
+        </w:rPr>
+        <w:t>, - &gt;</w:t>
+      </w:r>
+      <w:r>
+        <w:t xml:space="preserve"> (:)</w:t>
+      </w:r>
+    </w:p>
+    <w:p>
+      <w:r>
+        <w:rPr>
+          <w:b/>
+        </w:rPr>
+        <w:t>&lt;PR, 1 &gt;</w:t>
+      </w:r>
+      <w:r>
+        <w:t xml:space="preserve"> (int)</w:t>
+      </w:r>
+    </w:p>
+    <w:p>
+      <w:pPr>
+        <w:rPr>
+          <w:lang w:val="en-US"/>
+        </w:rPr>
+      </w:pPr>
+      <w:r>
+        <w:rPr>
+          <w:b/>
+          <w:lang w:val="en-US"/>
+        </w:rPr>
+        <w:t>&lt;PR, 2 &gt;</w:t>
+      </w:r>
+      <w:r>
+        <w:rPr>
+          <w:lang w:val="en-US"/>
+        </w:rPr>
+        <w:t xml:space="preserve"> (bool)</w:t>
+      </w:r>
+    </w:p>
+    <w:p>
+      <w:pPr>
+        <w:rPr>
+          <w:lang w:val="en-US"/>
+        </w:rPr>
+      </w:pPr>
+      <w:r>
+        <w:rPr>
+          <w:b/>
+          <w:lang w:val="en-US"/>
+        </w:rPr>
+        <w:t>&lt;PR, 3 &gt;</w:t>
+      </w:r>
+      <w:r>
+        <w:rPr>
+          <w:lang w:val="en-US"/>
+        </w:rPr>
+        <w:t xml:space="preserve"> (string)</w:t>
+      </w:r>
+    </w:p>
+    <w:p>
+      <w:pPr>
+        <w:rPr>
+          <w:lang w:val="en-US"/>
+        </w:rPr>
+      </w:pPr>
+      <w:r>
+        <w:rPr>
+          <w:b/>
+          <w:lang w:val="en-US"/>
+        </w:rPr>
+        <w:t>&lt;PR, 4 &gt;</w:t>
+      </w:r>
+      <w:r>
+        <w:rPr>
+          <w:lang w:val="en-US"/>
+        </w:rPr>
+        <w:t xml:space="preserve"> (if)</w:t>
+      </w:r>
+    </w:p>
+    <w:p>
+      <w:pPr>
+        <w:rPr>
+          <w:lang w:val="en-US"/>
+        </w:rPr>
+      </w:pPr>
+      <w:r>
+        <w:rPr>
+          <w:b/>
+          <w:lang w:val="en-US"/>
+        </w:rPr>
+        <w:t>&lt;PR, 5 &gt;</w:t>
+      </w:r>
+      <w:r>
+        <w:rPr>
+          <w:lang w:val="en-US"/>
+        </w:rPr>
+        <w:t xml:space="preserve"> (default)</w:t>
+      </w:r>
+    </w:p>
+    <w:p>
+      <w:pPr>
+        <w:rPr>
+          <w:lang w:val="en-US"/>
+        </w:rPr>
+      </w:pPr>
+      <w:r>
+        <w:rPr>
+          <w:b/>
+          <w:lang w:val="en-US"/>
+        </w:rPr>
+        <w:t>&lt;PR, 6 &gt;</w:t>
+      </w:r>
+      <w:r>
+        <w:rPr>
+          <w:lang w:val="en-US"/>
+        </w:rPr>
+        <w:t xml:space="preserve"> (break)</w:t>
+      </w:r>
+    </w:p>
+    <w:p>
+      <w:pPr>
+        <w:rPr>
+          <w:lang w:val="en-US"/>
+        </w:rPr>
+      </w:pPr>
+      <w:r>
+        <w:rPr>
+          <w:b/>
+          <w:lang w:val="en-US"/>
+        </w:rPr>
+        <w:t>&lt;PR, 7 &gt;</w:t>
+      </w:r>
+      <w:r>
+        <w:rPr>
+          <w:lang w:val="en-US"/>
+        </w:rPr>
+        <w:t xml:space="preserve"> (return)</w:t>
+      </w:r>
+    </w:p>
+    <w:p>
+      <w:pPr>
+        <w:rPr>
+          <w:lang w:val="en-US"/>
+        </w:rPr>
+      </w:pPr>
+      <w:r>
+        <w:rPr>
+          <w:b/>
+          <w:lang w:val="en-US"/>
+        </w:rPr>
+        <w:t>&lt;PR, 8 &gt;</w:t>
+      </w:r>
+      <w:r>
+        <w:rPr>
+          <w:lang w:val="en-US"/>
+        </w:rPr>
+        <w:t xml:space="preserve"> (function)</w:t>
+      </w:r>
+    </w:p>
+    <w:p>
+      <w:pPr>
+        <w:rPr>
+          <w:lang w:val="en-US"/>
+        </w:rPr>
+      </w:pPr>
+      <w:r>
+        <w:rPr>
+          <w:b/>
+          <w:lang w:val="en-US"/>
+        </w:rPr>
+        <w:t>&lt;PR, 9 &gt;</w:t>
+      </w:r>
+      <w:r>
+        <w:rPr>
+          <w:lang w:val="en-US"/>
+        </w:rPr>
+        <w:t xml:space="preserve"> (var)</w:t>
+      </w:r>
+    </w:p>
+    <w:p>
+      <w:pPr>
+        <w:rPr>
+          <w:lang w:val="en-US"/>
+        </w:rPr>
+      </w:pPr>
+      <w:r>
+        <w:rPr>
+          <w:b/>
+          <w:lang w:val="en-US"/>
+        </w:rPr>
+        <w:t>&lt;PR, 10 &gt;</w:t>
+      </w:r>
+      <w:r>
+        <w:rPr>
+          <w:lang w:val="en-US"/>
+        </w:rPr>
+        <w:t xml:space="preserve"> (switch)</w:t>
+      </w:r>
+    </w:p>
+    <w:p>
+      <w:pPr>
+        <w:rPr>
+          <w:lang w:val="en-US"/>
+        </w:rPr>
+      </w:pPr>
+      <w:r>
+        <w:rPr>
+          <w:b/>
+          <w:lang w:val="en-US"/>
+        </w:rPr>
+        <w:t>&lt;PR, 11 &gt;</w:t>
+      </w:r>
+      <w:r>
+        <w:rPr>
+          <w:lang w:val="en-US"/>
+        </w:rPr>
+        <w:t xml:space="preserve"> (case)</w:t>
+      </w:r>
+    </w:p>
+    <w:p>
+      <w:pPr>
+        <w:rPr>
+          <w:lang w:val="en-US"/>
+        </w:rPr>
+      </w:pPr>
+      <w:r>
+        <w:rPr>
+          <w:b/>
+          <w:lang w:val="en-US"/>
+        </w:rPr>
+        <w:t xml:space="preserve">&lt;PR, 12 &gt; </w:t>
+      </w:r>
+      <w:r>
+        <w:rPr>
+          <w:lang w:val="en-US"/>
+        </w:rPr>
+        <w:t>(print)</w:t>
+      </w:r>
+    </w:p>
+    <w:p>
+      <w:pPr>
+        <w:rPr>
+          <w:lang w:val="en-US"/>
+        </w:rPr>
+      </w:pPr>
+      <w:r>
+        <w:rPr>
+          <w:b/>
+          <w:lang w:val="en-US"/>
+        </w:rPr>
+        <w:t>&lt;PR, 13 &gt;</w:t>
+      </w:r>
+      <w:r>
+        <w:rPr>
+          <w:lang w:val="en-US"/>
+        </w:rPr>
+        <w:t xml:space="preserve"> (promt)</w:t>
+      </w:r>
+    </w:p>
+    <w:p>
+      <w:pPr>
+        <w:ind w:left="708" w:hanging="708"/>
+        <w:rPr>
+          <w:lang w:val="en-US"/>
+        </w:rPr>
+      </w:pPr>
+      <w:r>
+        <w:rPr>
+          <w:b/>
+          <w:lang w:val="en-US"/>
+        </w:rPr>
+        <w:t>&lt;Id, pos</w:t>
+      </w:r>
+      <w:r>
+        <w:rPr>
+          <w:b/>
+          <w:lang w:val="en-US"/>
+        </w:rPr>
+        <w:t>_ts&gt;</w:t>
+      </w:r>
+      <w:r>
+        <w:rPr>
+          <w:lang w:val="en-US"/>
+        </w:rPr>
+        <w:t xml:space="preserve">  (siendo “pos_ts” la posicion que ocupa el id dentro de la tabla de simbolos)</w:t>
+      </w:r>
+    </w:p>
+    <w:p>
+      <w:pPr>
+        <w:sectPr>
+          <w:type w:val="continuous"/>
+          <w:pgSz w:w="11906" w:h="16838"/>
+          <w:pgMar w:top="1417" w:right="1701" w:bottom="1417" w:left="1701" w:header="708" w:footer="708" w:gutter="0"/>
+          <w:cols w:num="2" w:space="708"/>
+          <w:docGrid w:linePitch="360"/>
+        </w:sectPr>
+      </w:pPr>
+    </w:p>
     <w:p/>
     <w:p/>
     <w:p/>
@@ -227,38 +1820,400 @@
     <w:p/>
     <w:p/>
     <w:p/>
+    <w:p>
+      <w:pPr>
+        <w:pStyle w:val="Ttulo1"/>
+        <w:spacing w:before="0"/>
+        <w:rPr>
+          <w:lang w:val="en-US"/>
+        </w:rPr>
+      </w:pPr>
+      <w:bookmarkStart w:id="3" w:name="_Toc535668094"/>
+      <w:r>
+        <w:rPr>
+          <w:lang w:val="en-US"/>
+        </w:rPr>
+        <w:lastRenderedPageBreak/>
+        <w:t>1.</w:t>
+      </w:r>
+      <w:r>
+        <w:rPr>
+          <w:lang w:val="en-US"/>
+        </w:rPr>
+        <w:t>2.Gramática</w:t>
+      </w:r>
+      <w:bookmarkEnd w:id="3"/>
+    </w:p>
+    <w:p>
+      <w:pPr>
+        <w:spacing w:after="0"/>
+        <w:rPr>
+          <w:lang w:val="en-US"/>
+        </w:rPr>
+      </w:pPr>
+    </w:p>
+    <w:p>
+      <w:pPr>
+        <w:spacing w:after="0"/>
+        <w:rPr>
+          <w:lang w:val="en-US"/>
+        </w:rPr>
+      </w:pPr>
+      <w:r>
+        <w:rPr>
+          <w:color w:val="FF0000"/>
+          <w:lang w:val="en-US"/>
+        </w:rPr>
+        <w:t>S</w:t>
+      </w:r>
+      <w:r>
+        <w:rPr>
+          <w:lang w:val="en-US"/>
+        </w:rPr>
+        <w:t xml:space="preserve">  --&gt; del S | d E | 'C | l I | / N | = D | : | + | - D1 | &amp; J | '|' K | * | [ | ] | ; | , | ! D2 | &lt; D3 | D4 &gt;</w:t>
+      </w:r>
+    </w:p>
+    <w:p>
+      <w:pPr>
+        <w:rPr>
+          <w:lang w:val="en-US"/>
+        </w:rPr>
+      </w:pPr>
+      <w:r>
+        <w:rPr>
+          <w:color w:val="FF0000"/>
+          <w:lang w:val="en-US"/>
+        </w:rPr>
+        <w:t>C</w:t>
+      </w:r>
+      <w:r>
+        <w:rPr>
+          <w:lang w:val="en-US"/>
+        </w:rPr>
+        <w:t xml:space="preserve">  --&gt; \ C' | oc1 C | '</w:t>
+      </w:r>
+    </w:p>
+    <w:p>
+      <w:pPr>
+        <w:rPr>
+          <w:lang w:val="en-US"/>
+        </w:rPr>
+      </w:pPr>
+      <w:r>
+        <w:rPr>
+          <w:color w:val="FF0000"/>
+          <w:lang w:val="en-US"/>
+        </w:rPr>
+        <w:t xml:space="preserve">C' </w:t>
+      </w:r>
+      <w:r>
+        <w:rPr>
+          <w:lang w:val="en-US"/>
+        </w:rPr>
+        <w:t>--&gt; 't' C | 'n' C | ' C | " C | \ C</w:t>
+      </w:r>
+    </w:p>
+    <w:p>
+      <w:pPr>
+        <w:rPr>
+          <w:lang w:val="en-US"/>
+        </w:rPr>
+      </w:pPr>
+      <w:r>
+        <w:rPr>
+          <w:color w:val="FF0000"/>
+          <w:lang w:val="en-US"/>
+        </w:rPr>
+        <w:t>D</w:t>
+      </w:r>
+      <w:r>
+        <w:rPr>
+          <w:lang w:val="en-US"/>
+        </w:rPr>
+        <w:t xml:space="preserve">  --&gt; = | λ</w:t>
+      </w:r>
+    </w:p>
+    <w:p>
+      <w:pPr>
+        <w:rPr>
+          <w:u w:val="single"/>
+          <w:lang w:val="en-US"/>
+        </w:rPr>
+      </w:pPr>
+      <w:r>
+        <w:rPr>
+          <w:color w:val="FF0000"/>
+          <w:lang w:val="en-US"/>
+        </w:rPr>
+        <w:t>D1</w:t>
+      </w:r>
+      <w:r>
+        <w:rPr>
+          <w:lang w:val="en-US"/>
+        </w:rPr>
+        <w:t xml:space="preserve"> --&gt; = | λ</w:t>
+      </w:r>
+    </w:p>
+    <w:p>
+      <w:pPr>
+        <w:rPr>
+          <w:lang w:val="en-US"/>
+        </w:rPr>
+      </w:pPr>
+      <w:r>
+        <w:rPr>
+          <w:color w:val="FF0000"/>
+          <w:lang w:val="en-US"/>
+        </w:rPr>
+        <w:t>D2</w:t>
+      </w:r>
+      <w:r>
+        <w:rPr>
+          <w:lang w:val="en-US"/>
+        </w:rPr>
+        <w:t xml:space="preserve"> --&gt; = | λ</w:t>
+      </w:r>
+    </w:p>
+    <w:p>
+      <w:pPr>
+        <w:rPr>
+          <w:lang w:val="en-US"/>
+        </w:rPr>
+      </w:pPr>
+      <w:r>
+        <w:rPr>
+          <w:color w:val="FF0000"/>
+          <w:lang w:val="en-US"/>
+        </w:rPr>
+        <w:t>D3</w:t>
+      </w:r>
+      <w:r>
+        <w:rPr>
+          <w:lang w:val="en-US"/>
+        </w:rPr>
+        <w:t xml:space="preserve"> --&gt; = | λ</w:t>
+      </w:r>
+    </w:p>
+    <w:p>
+      <w:pPr>
+        <w:rPr>
+          <w:lang w:val="en-US"/>
+        </w:rPr>
+      </w:pPr>
+      <w:r>
+        <w:rPr>
+          <w:color w:val="FF0000"/>
+          <w:lang w:val="en-US"/>
+        </w:rPr>
+        <w:t>D4</w:t>
+      </w:r>
+      <w:r>
+        <w:rPr>
+          <w:lang w:val="en-US"/>
+        </w:rPr>
+        <w:t xml:space="preserve"> --&gt; = | λ</w:t>
+      </w:r>
+    </w:p>
+    <w:p>
+      <w:pPr>
+        <w:rPr>
+          <w:lang w:val="en-US"/>
+        </w:rPr>
+      </w:pPr>
+      <w:r>
+        <w:rPr>
+          <w:color w:val="FF0000"/>
+          <w:lang w:val="en-US"/>
+        </w:rPr>
+        <w:t>E</w:t>
+      </w:r>
+      <w:r>
+        <w:rPr>
+          <w:lang w:val="en-US"/>
+        </w:rPr>
+        <w:t xml:space="preserve">  --&gt; d E | λ</w:t>
+      </w:r>
+    </w:p>
+    <w:p>
+      <w:pPr>
+        <w:rPr>
+          <w:lang w:val="en-US"/>
+        </w:rPr>
+      </w:pPr>
+      <w:r>
+        <w:rPr>
+          <w:color w:val="FF0000"/>
+          <w:lang w:val="en-US"/>
+        </w:rPr>
+        <w:t xml:space="preserve">I </w:t>
+      </w:r>
+      <w:r>
+        <w:rPr>
+          <w:lang w:val="en-US"/>
+        </w:rPr>
+        <w:t xml:space="preserve"> --&gt; l I | d I | _ I | λ</w:t>
+      </w:r>
+    </w:p>
+    <w:p>
+      <w:pPr>
+        <w:rPr>
+          <w:lang w:val="en-US"/>
+        </w:rPr>
+      </w:pPr>
+      <w:r>
+        <w:rPr>
+          <w:color w:val="FF0000"/>
+          <w:lang w:val="en-US"/>
+        </w:rPr>
+        <w:t xml:space="preserve">J </w:t>
+      </w:r>
+      <w:r>
+        <w:rPr>
+          <w:lang w:val="en-US"/>
+        </w:rPr>
+        <w:t xml:space="preserve"> --&gt; &amp;</w:t>
+      </w:r>
+    </w:p>
+    <w:p>
+      <w:pPr>
+        <w:rPr>
+          <w:lang w:val="en-US"/>
+        </w:rPr>
+      </w:pPr>
+      <w:r>
+        <w:rPr>
+          <w:color w:val="FF0000"/>
+          <w:lang w:val="en-US"/>
+        </w:rPr>
+        <w:t xml:space="preserve">K </w:t>
+      </w:r>
+      <w:r>
+        <w:rPr>
+          <w:lang w:val="en-US"/>
+        </w:rPr>
+        <w:t xml:space="preserve"> --&gt; '|'</w:t>
+      </w:r>
+    </w:p>
+    <w:p>
+      <w:pPr>
+        <w:rPr>
+          <w:lang w:val="en-US"/>
+        </w:rPr>
+      </w:pPr>
+      <w:r>
+        <w:rPr>
+          <w:color w:val="FF0000"/>
+          <w:lang w:val="en-US"/>
+        </w:rPr>
+        <w:t xml:space="preserve">N </w:t>
+      </w:r>
+      <w:r>
+        <w:rPr>
+          <w:lang w:val="en-US"/>
+        </w:rPr>
+        <w:t xml:space="preserve"> --&gt; * N' | λ</w:t>
+      </w:r>
+    </w:p>
+    <w:p>
+      <w:pPr>
+        <w:rPr>
+          <w:lang w:val="en-US"/>
+        </w:rPr>
+      </w:pPr>
+      <w:r>
+        <w:rPr>
+          <w:color w:val="FF0000"/>
+          <w:lang w:val="en-US"/>
+        </w:rPr>
+        <w:t>N'</w:t>
+      </w:r>
+      <w:r>
+        <w:rPr>
+          <w:lang w:val="en-US"/>
+        </w:rPr>
+        <w:t xml:space="preserve"> --&gt; * N'' | oc2 N'</w:t>
+      </w:r>
+    </w:p>
+    <w:p>
+      <w:r>
+        <w:rPr>
+          <w:color w:val="FF0000"/>
+          <w:lang w:val="en-US"/>
+        </w:rPr>
+        <w:t>N''</w:t>
+      </w:r>
+      <w:r>
+        <w:rPr>
+          <w:lang w:val="en-US"/>
+        </w:rPr>
+        <w:t>--&gt; * N'' | / S | oc3 N'</w:t>
+      </w:r>
+    </w:p>
     <w:p/>
+    <w:p>
+      <w:pPr>
+        <w:jc w:val="center"/>
+      </w:pPr>
+      <w:r>
+        <w:t>Definiciones:</w:t>
+      </w:r>
+    </w:p>
+    <w:p>
+      <w:r>
+        <w:t>del={esp, tab, eol}</w:t>
+      </w:r>
+    </w:p>
+    <w:p>
+      <w:r>
+        <w:t>d = {0..9}</w:t>
+      </w:r>
+    </w:p>
+    <w:p>
+      <w:r>
+        <w:t>l = {a..z, A..Z}</w:t>
+      </w:r>
+    </w:p>
+    <w:p>
+      <w:r>
+        <w:t>oc1 = {cualquier carácter imprimible} - {\}</w:t>
+      </w:r>
+    </w:p>
+    <w:p>
+      <w:r>
+        <w:t>oc2 = {cualquier carácter imprimible} - {*}</w:t>
+      </w:r>
+    </w:p>
+    <w:p>
+      <w:r>
+        <w:t>oc3 = {cualquier carácter imprimible} - {/,*}</w:t>
+      </w:r>
+    </w:p>
     <w:p/>
-    <w:p/>
-    <w:p/>
-    <w:p/>
-    <w:p/>
-    <w:p>
-      <w:pPr>
-        <w:pStyle w:val="Ttulo1"/>
-        <w:numPr>
-          <w:ilvl w:val="0"/>
-          <w:numId w:val="1"/>
-        </w:numPr>
-        <w:jc w:val="center"/>
-        <w:rPr>
-          <w:b/>
-          <w:sz w:val="36"/>
-          <w:szCs w:val="36"/>
-          <w:u w:val="single"/>
-        </w:rPr>
-      </w:pPr>
-      <w:r>
-        <w:rPr>
-          <w:b/>
-          <w:sz w:val="36"/>
-          <w:szCs w:val="36"/>
-          <w:u w:val="single"/>
-        </w:rPr>
-        <w:t>Diseño Analizador Léxico</w:t>
-      </w:r>
-    </w:p>
-    <w:p/>
+    <w:p>
+      <w:pPr>
+        <w:jc w:val="right"/>
+      </w:pPr>
+    </w:p>
+    <w:p>
+      <w:pPr>
+        <w:jc w:val="right"/>
+      </w:pPr>
+    </w:p>
+    <w:p>
+      <w:pPr>
+        <w:jc w:val="right"/>
+      </w:pPr>
+    </w:p>
+    <w:p>
+      <w:pPr>
+        <w:jc w:val="right"/>
+      </w:pPr>
+    </w:p>
+    <w:p>
+      <w:pPr>
+        <w:jc w:val="right"/>
+      </w:pPr>
+    </w:p>
     <w:p>
       <w:pPr>
         <w:pStyle w:val="Ttulo2"/>
@@ -267,11 +2222,13 @@
           <w:szCs w:val="32"/>
         </w:rPr>
       </w:pPr>
+      <w:bookmarkStart w:id="4" w:name="_Toc535668095"/>
       <w:r>
         <w:rPr>
           <w:sz w:val="32"/>
           <w:szCs w:val="32"/>
         </w:rPr>
+        <w:lastRenderedPageBreak/>
         <w:t>1.</w:t>
       </w:r>
       <w:r>
@@ -279,1191 +2236,9 @@
           <w:sz w:val="32"/>
           <w:szCs w:val="32"/>
         </w:rPr>
-        <w:t xml:space="preserve">1.Tokens </w:t>
-      </w:r>
-    </w:p>
-    <w:p/>
-    <w:p>
-      <w:pPr>
-        <w:sectPr>
-          <w:pgSz w:w="11906" w:h="16838"/>
-          <w:pgMar w:top="1417" w:right="1701" w:bottom="1417" w:left="1701" w:header="708" w:footer="708" w:gutter="0"/>
-          <w:cols w:space="708"/>
-          <w:docGrid w:linePitch="360"/>
-        </w:sectPr>
-      </w:pPr>
-    </w:p>
-    <w:p>
-      <w:pPr>
-        <w:rPr>
-          <w:b/>
-        </w:rPr>
-      </w:pPr>
-      <w:r>
-        <w:rPr>
-          <w:b/>
-        </w:rPr>
-        <w:t>&lt;cteent, número</w:t>
-      </w:r>
-      <w:r>
-        <w:rPr>
-          <w:b/>
-        </w:rPr>
-        <w:t>&gt;</w:t>
-      </w:r>
-    </w:p>
-    <w:p>
-      <w:pPr>
-        <w:rPr>
-          <w:b/>
-        </w:rPr>
-      </w:pPr>
-      <w:r>
-        <w:rPr>
-          <w:b/>
-        </w:rPr>
-        <w:t xml:space="preserve">&lt;CAD, </w:t>
-      </w:r>
-      <w:r>
-        <w:rPr>
-          <w:b/>
-        </w:rPr>
-        <w:t>“</w:t>
-      </w:r>
-      <w:r>
-        <w:rPr>
-          <w:b/>
-        </w:rPr>
-        <w:t>lexema</w:t>
-      </w:r>
-      <w:r>
-        <w:rPr>
-          <w:b/>
-        </w:rPr>
-        <w:t>”</w:t>
-      </w:r>
-      <w:r>
-        <w:rPr>
-          <w:b/>
-        </w:rPr>
-        <w:t>&gt;</w:t>
-      </w:r>
-    </w:p>
-    <w:p>
-      <w:r>
-        <w:rPr>
-          <w:b/>
-        </w:rPr>
-        <w:t>&lt;ctebool, 1</w:t>
-      </w:r>
-      <w:r>
-        <w:rPr>
-          <w:b/>
-        </w:rPr>
-        <w:t>&gt;</w:t>
-      </w:r>
-      <w:r>
-        <w:t xml:space="preserve"> (true)</w:t>
-      </w:r>
-    </w:p>
-    <w:p>
-      <w:r>
-        <w:rPr>
-          <w:b/>
-        </w:rPr>
-        <w:t>&lt;ctebool, 0&gt;</w:t>
-      </w:r>
-      <w:r>
-        <w:t xml:space="preserve"> (false)</w:t>
-      </w:r>
-    </w:p>
-    <w:p>
-      <w:r>
-        <w:rPr>
-          <w:b/>
-        </w:rPr>
-        <w:t>&lt;MAS,</w:t>
-      </w:r>
-      <w:r>
-        <w:rPr>
-          <w:b/>
-        </w:rPr>
-        <w:t xml:space="preserve"> -&gt;</w:t>
-      </w:r>
-      <w:r>
-        <w:t xml:space="preserve"> (+)</w:t>
-      </w:r>
-    </w:p>
-    <w:p>
-      <w:r>
-        <w:rPr>
-          <w:b/>
-        </w:rPr>
-        <w:t>&lt;MENOS</w:t>
-      </w:r>
-      <w:r>
-        <w:rPr>
-          <w:b/>
-        </w:rPr>
-        <w:t>, -&gt;</w:t>
-      </w:r>
-      <w:r>
-        <w:t xml:space="preserve"> (-)</w:t>
-      </w:r>
-    </w:p>
-    <w:p>
-      <w:r>
-        <w:rPr>
-          <w:b/>
-        </w:rPr>
-        <w:t>&lt;MUL, -&gt;</w:t>
-      </w:r>
-      <w:r>
-        <w:t xml:space="preserve"> (*)</w:t>
-      </w:r>
-    </w:p>
-    <w:p>
-      <w:r>
-        <w:rPr>
-          <w:b/>
-        </w:rPr>
-        <w:t>&lt;DIV, -&gt;</w:t>
-      </w:r>
-      <w:r>
-        <w:t xml:space="preserve"> (/)</w:t>
-      </w:r>
-    </w:p>
-    <w:p>
-      <w:r>
-        <w:rPr>
-          <w:b/>
-        </w:rPr>
-        <w:t>&lt;MOD, -&gt;</w:t>
-      </w:r>
-      <w:r>
-        <w:t xml:space="preserve"> (%)</w:t>
-      </w:r>
-    </w:p>
-    <w:p>
-      <w:r>
-        <w:rPr>
-          <w:b/>
-        </w:rPr>
-        <w:t>&lt;AND, -&gt;</w:t>
-      </w:r>
-      <w:r>
-        <w:t xml:space="preserve"> (&amp;&amp;)</w:t>
-      </w:r>
-    </w:p>
-    <w:p>
-      <w:r>
-        <w:rPr>
-          <w:b/>
-        </w:rPr>
-        <w:t>&lt;LLAVA, -&gt;</w:t>
-      </w:r>
-      <w:r>
-        <w:t xml:space="preserve"> ( { )</w:t>
-      </w:r>
-    </w:p>
-    <w:p>
-      <w:r>
-        <w:rPr>
-          <w:b/>
-        </w:rPr>
-        <w:t>&lt;LLAVC, -&gt;</w:t>
-      </w:r>
-      <w:r>
-        <w:t xml:space="preserve"> ( } )</w:t>
-      </w:r>
-    </w:p>
-    <w:p>
-      <w:r>
-        <w:rPr>
-          <w:b/>
-        </w:rPr>
-        <w:t>&lt;PARA, -&gt;</w:t>
-      </w:r>
-      <w:r>
-        <w:t xml:space="preserve"> ( ( )</w:t>
-      </w:r>
-    </w:p>
-    <w:p>
-      <w:pPr>
-        <w:rPr>
-          <w:b/>
-          <w:lang w:val="en-US"/>
-        </w:rPr>
-      </w:pPr>
-      <w:r>
-        <w:rPr>
-          <w:b/>
-        </w:rPr>
-        <w:t>&lt;PARC, -&gt;</w:t>
-      </w:r>
-      <w:r>
-        <w:t xml:space="preserve"> ( ) )</w:t>
-      </w:r>
-    </w:p>
-    <w:p>
-      <w:pPr>
-        <w:rPr>
-          <w:lang w:val="en-US"/>
-        </w:rPr>
-      </w:pPr>
-      <w:r>
-        <w:rPr>
-          <w:b/>
-          <w:lang w:val="en-US"/>
-        </w:rPr>
-        <w:t>&lt;FIN, - &gt;</w:t>
-      </w:r>
-      <w:r>
-        <w:rPr>
-          <w:lang w:val="en-US"/>
-        </w:rPr>
-        <w:t xml:space="preserve"> ( ; )</w:t>
-      </w:r>
-    </w:p>
-    <w:p>
-      <w:pPr>
-        <w:rPr>
-          <w:lang w:val="en-US"/>
-        </w:rPr>
-      </w:pPr>
-      <w:r>
-        <w:rPr>
-          <w:b/>
-          <w:lang w:val="en-US"/>
-        </w:rPr>
-        <w:t>&lt;SIG, - &gt;</w:t>
-      </w:r>
-      <w:r>
-        <w:rPr>
-          <w:lang w:val="en-US"/>
-        </w:rPr>
-        <w:t xml:space="preserve"> ( , )</w:t>
-      </w:r>
-    </w:p>
-    <w:p>
-      <w:pPr>
-        <w:rPr>
-          <w:lang w:val="en-US"/>
-        </w:rPr>
-      </w:pPr>
-      <w:r>
-        <w:rPr>
-          <w:b/>
-          <w:lang w:val="en-US"/>
-        </w:rPr>
-        <w:t>&lt;OR, -&gt;</w:t>
-      </w:r>
-      <w:r>
-        <w:rPr>
-          <w:lang w:val="en-US"/>
-        </w:rPr>
-        <w:t xml:space="preserve"> (||)</w:t>
-      </w:r>
-    </w:p>
-    <w:p>
-      <w:pPr>
-        <w:rPr>
-          <w:lang w:val="en-US"/>
-        </w:rPr>
-      </w:pPr>
-      <w:r>
-        <w:rPr>
-          <w:b/>
-          <w:lang w:val="en-US"/>
-        </w:rPr>
-        <w:t>&lt;NOT, -&gt;</w:t>
-      </w:r>
-      <w:r>
-        <w:rPr>
-          <w:lang w:val="en-US"/>
-        </w:rPr>
-        <w:t xml:space="preserve"> ( ! ) </w:t>
-      </w:r>
-    </w:p>
-    <w:p>
-      <w:pPr>
-        <w:rPr>
-          <w:lang w:val="en-US"/>
-        </w:rPr>
-      </w:pPr>
-      <w:r>
-        <w:rPr>
-          <w:b/>
-          <w:lang w:val="en-US"/>
-        </w:rPr>
-        <w:t>&lt;ASIG</w:t>
-      </w:r>
-      <w:r>
-        <w:rPr>
-          <w:b/>
-          <w:lang w:val="en-US"/>
-        </w:rPr>
-        <w:t>R, -&gt;</w:t>
-      </w:r>
-      <w:r>
-        <w:rPr>
-          <w:lang w:val="en-US"/>
-        </w:rPr>
-        <w:t xml:space="preserve"> (-=)</w:t>
-      </w:r>
-    </w:p>
-    <w:p>
-      <w:pPr>
-        <w:rPr>
-          <w:lang w:val="en-US"/>
-        </w:rPr>
-      </w:pPr>
-      <w:r>
-        <w:rPr>
-          <w:b/>
-          <w:lang w:val="en-US"/>
-        </w:rPr>
-        <w:t>&lt;ASIG</w:t>
-      </w:r>
-      <w:r>
-        <w:rPr>
-          <w:b/>
-          <w:lang w:val="en-US"/>
-        </w:rPr>
-        <w:t>, - &gt;</w:t>
-      </w:r>
-      <w:r>
-        <w:rPr>
-          <w:lang w:val="en-US"/>
-        </w:rPr>
-        <w:t xml:space="preserve"> (=)</w:t>
-      </w:r>
-    </w:p>
-    <w:p>
-      <w:pPr>
-        <w:rPr>
-          <w:lang w:val="en-US"/>
-        </w:rPr>
-      </w:pPr>
-      <w:r>
-        <w:rPr>
-          <w:b/>
-          <w:lang w:val="en-US"/>
-        </w:rPr>
-        <w:t>&lt;OPMAY, - &gt;</w:t>
-      </w:r>
-      <w:r>
-        <w:rPr>
-          <w:lang w:val="en-US"/>
-        </w:rPr>
-        <w:t xml:space="preserve"> (&gt;)</w:t>
-      </w:r>
-    </w:p>
-    <w:p>
-      <w:pPr>
-        <w:rPr>
-          <w:lang w:val="en-US"/>
-        </w:rPr>
-      </w:pPr>
-      <w:r>
-        <w:rPr>
-          <w:b/>
-          <w:lang w:val="en-US"/>
-        </w:rPr>
-        <w:t>&lt;OP</w:t>
-      </w:r>
-      <w:r>
-        <w:rPr>
-          <w:b/>
-          <w:lang w:val="en-US"/>
-        </w:rPr>
-        <w:t>MEN, - &gt;</w:t>
-      </w:r>
-      <w:r>
-        <w:rPr>
-          <w:lang w:val="en-US"/>
-        </w:rPr>
-        <w:t xml:space="preserve"> (&lt;) </w:t>
-      </w:r>
-    </w:p>
-    <w:p>
-      <w:pPr>
-        <w:rPr>
-          <w:lang w:val="en-US"/>
-        </w:rPr>
-      </w:pPr>
-      <w:r>
-        <w:rPr>
-          <w:b/>
-          <w:lang w:val="en-US"/>
-        </w:rPr>
-        <w:t>&lt;</w:t>
-      </w:r>
-      <w:r>
-        <w:rPr>
-          <w:b/>
-          <w:lang w:val="en-US"/>
-        </w:rPr>
-        <w:t>OP</w:t>
-      </w:r>
-      <w:r>
-        <w:rPr>
-          <w:b/>
-          <w:lang w:val="en-US"/>
-        </w:rPr>
-        <w:t>IG, - &gt;</w:t>
-      </w:r>
-      <w:r>
-        <w:rPr>
-          <w:lang w:val="en-US"/>
-        </w:rPr>
-        <w:t xml:space="preserve"> (==)</w:t>
-      </w:r>
-    </w:p>
-    <w:p>
-      <w:r>
-        <w:rPr>
-          <w:b/>
-        </w:rPr>
-        <w:t>&lt;OP</w:t>
-      </w:r>
-      <w:r>
-        <w:rPr>
-          <w:b/>
-        </w:rPr>
-        <w:t>DISTINTO,- &gt;</w:t>
-      </w:r>
-      <w:r>
-        <w:t xml:space="preserve"> (!=)</w:t>
-      </w:r>
-    </w:p>
-    <w:p>
-      <w:r>
-        <w:rPr>
-          <w:b/>
-        </w:rPr>
-        <w:t>&lt;DOSPUNTOS</w:t>
-      </w:r>
-      <w:r>
-        <w:rPr>
-          <w:b/>
-        </w:rPr>
-        <w:t>, - &gt;</w:t>
-      </w:r>
-      <w:r>
-        <w:t xml:space="preserve"> (:)</w:t>
-      </w:r>
-    </w:p>
-    <w:p>
-      <w:r>
-        <w:rPr>
-          <w:b/>
-        </w:rPr>
-        <w:t>&lt;PR, 1 &gt;</w:t>
-      </w:r>
-      <w:r>
-        <w:t xml:space="preserve"> (int)</w:t>
-      </w:r>
-    </w:p>
-    <w:p>
-      <w:pPr>
-        <w:rPr>
-          <w:lang w:val="en-US"/>
-        </w:rPr>
-      </w:pPr>
-      <w:r>
-        <w:rPr>
-          <w:b/>
-          <w:lang w:val="en-US"/>
-        </w:rPr>
-        <w:t>&lt;PR, 2 &gt;</w:t>
-      </w:r>
-      <w:r>
-        <w:rPr>
-          <w:lang w:val="en-US"/>
-        </w:rPr>
-        <w:t xml:space="preserve"> (bool)</w:t>
-      </w:r>
-    </w:p>
-    <w:p>
-      <w:pPr>
-        <w:rPr>
-          <w:lang w:val="en-US"/>
-        </w:rPr>
-      </w:pPr>
-      <w:r>
-        <w:rPr>
-          <w:b/>
-          <w:lang w:val="en-US"/>
-        </w:rPr>
-        <w:t>&lt;PR, 3 &gt;</w:t>
-      </w:r>
-      <w:r>
-        <w:rPr>
-          <w:lang w:val="en-US"/>
-        </w:rPr>
-        <w:t xml:space="preserve"> (string)</w:t>
-      </w:r>
-    </w:p>
-    <w:p>
-      <w:pPr>
-        <w:rPr>
-          <w:lang w:val="en-US"/>
-        </w:rPr>
-      </w:pPr>
-      <w:r>
-        <w:rPr>
-          <w:b/>
-          <w:lang w:val="en-US"/>
-        </w:rPr>
-        <w:t>&lt;PR, 4 &gt;</w:t>
-      </w:r>
-      <w:r>
-        <w:rPr>
-          <w:lang w:val="en-US"/>
-        </w:rPr>
-        <w:t xml:space="preserve"> (if)</w:t>
-      </w:r>
-    </w:p>
-    <w:p>
-      <w:pPr>
-        <w:rPr>
-          <w:lang w:val="en-US"/>
-        </w:rPr>
-      </w:pPr>
-      <w:r>
-        <w:rPr>
-          <w:b/>
-          <w:lang w:val="en-US"/>
-        </w:rPr>
-        <w:t>&lt;PR, 5 &gt;</w:t>
-      </w:r>
-      <w:r>
-        <w:rPr>
-          <w:lang w:val="en-US"/>
-        </w:rPr>
-        <w:t xml:space="preserve"> (default)</w:t>
-      </w:r>
-    </w:p>
-    <w:p>
-      <w:pPr>
-        <w:rPr>
-          <w:lang w:val="en-US"/>
-        </w:rPr>
-      </w:pPr>
-      <w:r>
-        <w:rPr>
-          <w:b/>
-          <w:lang w:val="en-US"/>
-        </w:rPr>
-        <w:t>&lt;PR, 6 &gt;</w:t>
-      </w:r>
-      <w:r>
-        <w:rPr>
-          <w:lang w:val="en-US"/>
-        </w:rPr>
-        <w:t xml:space="preserve"> (break)</w:t>
-      </w:r>
-    </w:p>
-    <w:p>
-      <w:pPr>
-        <w:rPr>
-          <w:lang w:val="en-US"/>
-        </w:rPr>
-      </w:pPr>
-      <w:r>
-        <w:rPr>
-          <w:b/>
-          <w:lang w:val="en-US"/>
-        </w:rPr>
-        <w:t>&lt;PR, 7 &gt;</w:t>
-      </w:r>
-      <w:r>
-        <w:rPr>
-          <w:lang w:val="en-US"/>
-        </w:rPr>
-        <w:t xml:space="preserve"> (return)</w:t>
-      </w:r>
-    </w:p>
-    <w:p>
-      <w:pPr>
-        <w:rPr>
-          <w:lang w:val="en-US"/>
-        </w:rPr>
-      </w:pPr>
-      <w:r>
-        <w:rPr>
-          <w:b/>
-          <w:lang w:val="en-US"/>
-        </w:rPr>
-        <w:t>&lt;PR, 8 &gt;</w:t>
-      </w:r>
-      <w:r>
-        <w:rPr>
-          <w:lang w:val="en-US"/>
-        </w:rPr>
-        <w:t xml:space="preserve"> (function)</w:t>
-      </w:r>
-    </w:p>
-    <w:p>
-      <w:pPr>
-        <w:rPr>
-          <w:lang w:val="en-US"/>
-        </w:rPr>
-      </w:pPr>
-      <w:r>
-        <w:rPr>
-          <w:b/>
-          <w:lang w:val="en-US"/>
-        </w:rPr>
-        <w:t>&lt;PR, 9 &gt;</w:t>
-      </w:r>
-      <w:r>
-        <w:rPr>
-          <w:lang w:val="en-US"/>
-        </w:rPr>
-        <w:t xml:space="preserve"> (var)</w:t>
-      </w:r>
-    </w:p>
-    <w:p>
-      <w:pPr>
-        <w:rPr>
-          <w:lang w:val="en-US"/>
-        </w:rPr>
-      </w:pPr>
-      <w:r>
-        <w:rPr>
-          <w:b/>
-          <w:lang w:val="en-US"/>
-        </w:rPr>
-        <w:t>&lt;PR, 10 &gt;</w:t>
-      </w:r>
-      <w:r>
-        <w:rPr>
-          <w:lang w:val="en-US"/>
-        </w:rPr>
-        <w:t xml:space="preserve"> (switch)</w:t>
-      </w:r>
-    </w:p>
-    <w:p>
-      <w:pPr>
-        <w:rPr>
-          <w:lang w:val="en-US"/>
-        </w:rPr>
-      </w:pPr>
-      <w:r>
-        <w:rPr>
-          <w:b/>
-          <w:lang w:val="en-US"/>
-        </w:rPr>
-        <w:t>&lt;PR, 11 &gt;</w:t>
-      </w:r>
-      <w:r>
-        <w:rPr>
-          <w:lang w:val="en-US"/>
-        </w:rPr>
-        <w:t xml:space="preserve"> (case)</w:t>
-      </w:r>
-    </w:p>
-    <w:p>
-      <w:pPr>
-        <w:rPr>
-          <w:lang w:val="en-US"/>
-        </w:rPr>
-      </w:pPr>
-      <w:r>
-        <w:rPr>
-          <w:b/>
-          <w:lang w:val="en-US"/>
-        </w:rPr>
-        <w:t xml:space="preserve">&lt;PR, 12 &gt; </w:t>
-      </w:r>
-      <w:r>
-        <w:rPr>
-          <w:lang w:val="en-US"/>
-        </w:rPr>
-        <w:t>(print)</w:t>
-      </w:r>
-    </w:p>
-    <w:p>
-      <w:pPr>
-        <w:rPr>
-          <w:lang w:val="en-US"/>
-        </w:rPr>
-      </w:pPr>
-      <w:r>
-        <w:rPr>
-          <w:b/>
-          <w:lang w:val="en-US"/>
-        </w:rPr>
-        <w:t>&lt;PR, 13 &gt;</w:t>
-      </w:r>
-      <w:r>
-        <w:rPr>
-          <w:lang w:val="en-US"/>
-        </w:rPr>
-        <w:t xml:space="preserve"> (promt)</w:t>
-      </w:r>
-    </w:p>
-    <w:p>
-      <w:pPr>
-        <w:ind w:left="708" w:hanging="708"/>
-        <w:rPr>
-          <w:lang w:val="en-US"/>
-        </w:rPr>
-      </w:pPr>
-      <w:r>
-        <w:rPr>
-          <w:b/>
-          <w:lang w:val="en-US"/>
-        </w:rPr>
-        <w:t>&lt;Id, pos</w:t>
-      </w:r>
-      <w:r>
-        <w:rPr>
-          <w:b/>
-          <w:lang w:val="en-US"/>
-        </w:rPr>
-        <w:t>_ts&gt;</w:t>
-      </w:r>
-      <w:r>
-        <w:rPr>
-          <w:lang w:val="en-US"/>
-        </w:rPr>
-        <w:t xml:space="preserve">  (siendo “pos_ts” la posicion que ocupa el id dentro de la tabla de simbolos)</w:t>
-      </w:r>
-    </w:p>
-    <w:p>
-      <w:pPr>
-        <w:sectPr>
-          <w:type w:val="continuous"/>
-          <w:pgSz w:w="11906" w:h="16838"/>
-          <w:pgMar w:top="1417" w:right="1701" w:bottom="1417" w:left="1701" w:header="708" w:footer="708" w:gutter="0"/>
-          <w:cols w:num="2" w:space="708"/>
-          <w:docGrid w:linePitch="360"/>
-        </w:sectPr>
-      </w:pPr>
-    </w:p>
-    <w:p/>
-    <w:p/>
-    <w:p/>
-    <w:p/>
-    <w:p/>
-    <w:p/>
-    <w:p/>
-    <w:p>
-      <w:pPr>
-        <w:pStyle w:val="Ttulo1"/>
-        <w:spacing w:before="0"/>
-        <w:rPr>
-          <w:lang w:val="en-US"/>
-        </w:rPr>
-      </w:pPr>
-      <w:r>
-        <w:rPr>
-          <w:lang w:val="en-US"/>
-        </w:rPr>
-        <w:t>1.</w:t>
-      </w:r>
-      <w:r>
-        <w:rPr>
-          <w:lang w:val="en-US"/>
-        </w:rPr>
-        <w:t>2.Gramática</w:t>
-      </w:r>
-    </w:p>
-    <w:p>
-      <w:pPr>
-        <w:spacing w:after="0"/>
-        <w:rPr>
-          <w:lang w:val="en-US"/>
-        </w:rPr>
-      </w:pPr>
-    </w:p>
-    <w:p>
-      <w:pPr>
-        <w:spacing w:after="0"/>
-        <w:rPr>
-          <w:lang w:val="en-US"/>
-        </w:rPr>
-      </w:pPr>
-      <w:r>
-        <w:rPr>
-          <w:color w:val="FF0000"/>
-          <w:lang w:val="en-US"/>
-        </w:rPr>
-        <w:t>S</w:t>
-      </w:r>
-      <w:r>
-        <w:rPr>
-          <w:lang w:val="en-US"/>
-        </w:rPr>
-        <w:t xml:space="preserve">  --&gt; del S | d E | 'C | l I | / N | = D | : | + | - D1 | &amp; J | '|' K | * | [ | ] | ; | , | ! D2 | &lt; D3 | D4 &gt;</w:t>
-      </w:r>
-    </w:p>
-    <w:p>
-      <w:pPr>
-        <w:rPr>
-          <w:lang w:val="en-US"/>
-        </w:rPr>
-      </w:pPr>
-      <w:r>
-        <w:rPr>
-          <w:color w:val="FF0000"/>
-          <w:lang w:val="en-US"/>
-        </w:rPr>
-        <w:t>C</w:t>
-      </w:r>
-      <w:r>
-        <w:rPr>
-          <w:lang w:val="en-US"/>
-        </w:rPr>
-        <w:t xml:space="preserve">  --&gt; \ C' | oc1 C | '</w:t>
-      </w:r>
-    </w:p>
-    <w:p>
-      <w:pPr>
-        <w:rPr>
-          <w:lang w:val="en-US"/>
-        </w:rPr>
-      </w:pPr>
-      <w:r>
-        <w:rPr>
-          <w:color w:val="FF0000"/>
-          <w:lang w:val="en-US"/>
-        </w:rPr>
-        <w:t xml:space="preserve">C' </w:t>
-      </w:r>
-      <w:r>
-        <w:rPr>
-          <w:lang w:val="en-US"/>
-        </w:rPr>
-        <w:t>--&gt; 't' C | 'n' C | ' C | " C | \ C</w:t>
-      </w:r>
-    </w:p>
-    <w:p>
-      <w:pPr>
-        <w:rPr>
-          <w:lang w:val="en-US"/>
-        </w:rPr>
-      </w:pPr>
-      <w:r>
-        <w:rPr>
-          <w:color w:val="FF0000"/>
-          <w:lang w:val="en-US"/>
-        </w:rPr>
-        <w:t>D</w:t>
-      </w:r>
-      <w:r>
-        <w:rPr>
-          <w:lang w:val="en-US"/>
-        </w:rPr>
-        <w:t xml:space="preserve">  --&gt; = | λ</w:t>
-      </w:r>
-    </w:p>
-    <w:p>
-      <w:pPr>
-        <w:rPr>
-          <w:u w:val="single"/>
-          <w:lang w:val="en-US"/>
-        </w:rPr>
-      </w:pPr>
-      <w:r>
-        <w:rPr>
-          <w:color w:val="FF0000"/>
-          <w:lang w:val="en-US"/>
-        </w:rPr>
-        <w:t>D1</w:t>
-      </w:r>
-      <w:r>
-        <w:rPr>
-          <w:lang w:val="en-US"/>
-        </w:rPr>
-        <w:t xml:space="preserve"> --&gt; = | λ</w:t>
-      </w:r>
-    </w:p>
-    <w:p>
-      <w:pPr>
-        <w:rPr>
-          <w:lang w:val="en-US"/>
-        </w:rPr>
-      </w:pPr>
-      <w:r>
-        <w:rPr>
-          <w:color w:val="FF0000"/>
-          <w:lang w:val="en-US"/>
-        </w:rPr>
-        <w:t>D2</w:t>
-      </w:r>
-      <w:r>
-        <w:rPr>
-          <w:lang w:val="en-US"/>
-        </w:rPr>
-        <w:t xml:space="preserve"> --&gt; = | λ</w:t>
-      </w:r>
-    </w:p>
-    <w:p>
-      <w:pPr>
-        <w:rPr>
-          <w:lang w:val="en-US"/>
-        </w:rPr>
-      </w:pPr>
-      <w:r>
-        <w:rPr>
-          <w:color w:val="FF0000"/>
-          <w:lang w:val="en-US"/>
-        </w:rPr>
-        <w:t>D3</w:t>
-      </w:r>
-      <w:r>
-        <w:rPr>
-          <w:lang w:val="en-US"/>
-        </w:rPr>
-        <w:t xml:space="preserve"> --&gt; = | λ</w:t>
-      </w:r>
-    </w:p>
-    <w:p>
-      <w:pPr>
-        <w:rPr>
-          <w:lang w:val="en-US"/>
-        </w:rPr>
-      </w:pPr>
-      <w:r>
-        <w:rPr>
-          <w:color w:val="FF0000"/>
-          <w:lang w:val="en-US"/>
-        </w:rPr>
-        <w:t>D4</w:t>
-      </w:r>
-      <w:r>
-        <w:rPr>
-          <w:lang w:val="en-US"/>
-        </w:rPr>
-        <w:t xml:space="preserve"> --&gt; = | λ</w:t>
-      </w:r>
-    </w:p>
-    <w:p>
-      <w:pPr>
-        <w:rPr>
-          <w:lang w:val="en-US"/>
-        </w:rPr>
-      </w:pPr>
-      <w:r>
-        <w:rPr>
-          <w:color w:val="FF0000"/>
-          <w:lang w:val="en-US"/>
-        </w:rPr>
-        <w:t>E</w:t>
-      </w:r>
-      <w:r>
-        <w:rPr>
-          <w:lang w:val="en-US"/>
-        </w:rPr>
-        <w:t xml:space="preserve">  --&gt; d E | λ</w:t>
-      </w:r>
-    </w:p>
-    <w:p>
-      <w:pPr>
-        <w:rPr>
-          <w:lang w:val="en-US"/>
-        </w:rPr>
-      </w:pPr>
-      <w:r>
-        <w:rPr>
-          <w:color w:val="FF0000"/>
-          <w:lang w:val="en-US"/>
-        </w:rPr>
-        <w:t xml:space="preserve">I </w:t>
-      </w:r>
-      <w:r>
-        <w:rPr>
-          <w:lang w:val="en-US"/>
-        </w:rPr>
-        <w:t xml:space="preserve"> --&gt; l I | d I | _ I | λ</w:t>
-      </w:r>
-    </w:p>
-    <w:p>
-      <w:pPr>
-        <w:rPr>
-          <w:lang w:val="en-US"/>
-        </w:rPr>
-      </w:pPr>
-      <w:r>
-        <w:rPr>
-          <w:color w:val="FF0000"/>
-          <w:lang w:val="en-US"/>
-        </w:rPr>
-        <w:t xml:space="preserve">J </w:t>
-      </w:r>
-      <w:r>
-        <w:rPr>
-          <w:lang w:val="en-US"/>
-        </w:rPr>
-        <w:t xml:space="preserve"> --&gt; &amp;</w:t>
-      </w:r>
-    </w:p>
-    <w:p>
-      <w:pPr>
-        <w:rPr>
-          <w:lang w:val="en-US"/>
-        </w:rPr>
-      </w:pPr>
-      <w:r>
-        <w:rPr>
-          <w:color w:val="FF0000"/>
-          <w:lang w:val="en-US"/>
-        </w:rPr>
-        <w:t xml:space="preserve">K </w:t>
-      </w:r>
-      <w:r>
-        <w:rPr>
-          <w:lang w:val="en-US"/>
-        </w:rPr>
-        <w:t xml:space="preserve"> --&gt; '|'</w:t>
-      </w:r>
-    </w:p>
-    <w:p>
-      <w:pPr>
-        <w:rPr>
-          <w:lang w:val="en-US"/>
-        </w:rPr>
-      </w:pPr>
-      <w:r>
-        <w:rPr>
-          <w:color w:val="FF0000"/>
-          <w:lang w:val="en-US"/>
-        </w:rPr>
-        <w:t xml:space="preserve">N </w:t>
-      </w:r>
-      <w:r>
-        <w:rPr>
-          <w:lang w:val="en-US"/>
-        </w:rPr>
-        <w:t xml:space="preserve"> --&gt; * N' | λ</w:t>
-      </w:r>
-    </w:p>
-    <w:p>
-      <w:pPr>
-        <w:rPr>
-          <w:lang w:val="en-US"/>
-        </w:rPr>
-      </w:pPr>
-      <w:r>
-        <w:rPr>
-          <w:color w:val="FF0000"/>
-          <w:lang w:val="en-US"/>
-        </w:rPr>
-        <w:t>N'</w:t>
-      </w:r>
-      <w:r>
-        <w:rPr>
-          <w:lang w:val="en-US"/>
-        </w:rPr>
-        <w:t xml:space="preserve"> --&gt; * N'' | oc2 N'</w:t>
-      </w:r>
-    </w:p>
-    <w:p>
-      <w:r>
-        <w:rPr>
-          <w:color w:val="FF0000"/>
-          <w:lang w:val="en-US"/>
-        </w:rPr>
-        <w:t>N''</w:t>
-      </w:r>
-      <w:r>
-        <w:rPr>
-          <w:lang w:val="en-US"/>
-        </w:rPr>
-        <w:t>--&gt; * N'' | / S | oc3 N'</w:t>
-      </w:r>
-    </w:p>
-    <w:p/>
-    <w:p>
-      <w:pPr>
-        <w:jc w:val="center"/>
-      </w:pPr>
-      <w:r>
-        <w:t>Definiciones:</w:t>
-      </w:r>
-    </w:p>
-    <w:p>
-      <w:r>
-        <w:t>del={esp, tab, eol}</w:t>
-      </w:r>
-    </w:p>
-    <w:p>
-      <w:r>
-        <w:t>d = {0..9}</w:t>
-      </w:r>
-    </w:p>
-    <w:p>
-      <w:r>
-        <w:t>l = {a..z, A..Z}</w:t>
-      </w:r>
-    </w:p>
-    <w:p>
-      <w:r>
-        <w:t>oc1 = {cualquier carácter imprimible} - {\}</w:t>
-      </w:r>
-    </w:p>
-    <w:p>
-      <w:r>
-        <w:t>oc2 = {cualquier carácter imprimible} - {*}</w:t>
-      </w:r>
-    </w:p>
-    <w:p>
-      <w:r>
-        <w:t>oc3 = {cualquier carácter imprimible} - {/,*}</w:t>
-      </w:r>
-    </w:p>
-    <w:p/>
-    <w:p>
-      <w:pPr>
-        <w:jc w:val="right"/>
-      </w:pPr>
-    </w:p>
-    <w:p>
-      <w:pPr>
-        <w:jc w:val="right"/>
-      </w:pPr>
-    </w:p>
-    <w:p>
-      <w:pPr>
-        <w:jc w:val="right"/>
-      </w:pPr>
-    </w:p>
-    <w:p>
-      <w:pPr>
-        <w:jc w:val="right"/>
-      </w:pPr>
-    </w:p>
-    <w:p>
-      <w:pPr>
-        <w:jc w:val="right"/>
-      </w:pPr>
-    </w:p>
-    <w:p>
-      <w:pPr>
-        <w:pStyle w:val="Ttulo2"/>
-        <w:rPr>
-          <w:sz w:val="32"/>
-          <w:szCs w:val="32"/>
-        </w:rPr>
-      </w:pPr>
-      <w:r>
-        <w:rPr>
-          <w:sz w:val="32"/>
-          <w:szCs w:val="32"/>
-        </w:rPr>
-        <w:t>1.</w:t>
-      </w:r>
-      <w:r>
-        <w:rPr>
-          <w:sz w:val="32"/>
-          <w:szCs w:val="32"/>
-        </w:rPr>
         <w:t>3.Autómata</w:t>
       </w:r>
+      <w:bookmarkEnd w:id="4"/>
     </w:p>
     <w:p/>
     <w:p>
@@ -3607,7 +4382,8 @@
           <w:u w:val="single"/>
         </w:rPr>
       </w:pPr>
-      <w:bookmarkStart w:id="1" w:name="_Toc531220234"/>
+      <w:bookmarkStart w:id="5" w:name="_Toc531220234"/>
+      <w:bookmarkStart w:id="6" w:name="_Toc535668096"/>
       <w:r>
         <w:rPr>
           <w:b/>
@@ -3618,7 +4394,8 @@
         <w:lastRenderedPageBreak/>
         <w:t>Diseño Analizador Sintáctico</w:t>
       </w:r>
-      <w:bookmarkEnd w:id="1"/>
+      <w:bookmarkEnd w:id="5"/>
+      <w:bookmarkEnd w:id="6"/>
     </w:p>
     <w:p/>
     <w:p>
@@ -3634,7 +4411,8 @@
           <w:szCs w:val="32"/>
         </w:rPr>
       </w:pPr>
-      <w:bookmarkStart w:id="2" w:name="_Toc531220235"/>
+      <w:bookmarkStart w:id="7" w:name="_Toc531220235"/>
+      <w:bookmarkStart w:id="8" w:name="_Toc535668097"/>
       <w:r>
         <w:rPr>
           <w:sz w:val="32"/>
@@ -3642,7 +4420,8 @@
         </w:rPr>
         <w:t>Gramática</w:t>
       </w:r>
-      <w:bookmarkEnd w:id="2"/>
+      <w:bookmarkEnd w:id="7"/>
+      <w:bookmarkEnd w:id="8"/>
     </w:p>
     <w:p>
       <w:pPr>
@@ -4701,7 +5480,8 @@
           <w:szCs w:val="32"/>
         </w:rPr>
       </w:pPr>
-      <w:bookmarkStart w:id="3" w:name="_Toc531220236"/>
+      <w:bookmarkStart w:id="9" w:name="_Toc531220236"/>
+      <w:bookmarkStart w:id="10" w:name="_Toc535668098"/>
       <w:r>
         <w:rPr>
           <w:sz w:val="32"/>
@@ -4710,7 +5490,8 @@
         <w:lastRenderedPageBreak/>
         <w:t>Demostración LL(1)</w:t>
       </w:r>
-      <w:bookmarkEnd w:id="3"/>
+      <w:bookmarkEnd w:id="9"/>
+      <w:bookmarkEnd w:id="10"/>
     </w:p>
     <w:p>
       <w:pPr>
@@ -4853,7 +5634,8 @@
           <w:szCs w:val="32"/>
         </w:rPr>
       </w:pPr>
-      <w:bookmarkStart w:id="4" w:name="_Toc531220237"/>
+      <w:bookmarkStart w:id="11" w:name="_Toc531220237"/>
+      <w:bookmarkStart w:id="12" w:name="_Toc535668099"/>
       <w:r>
         <w:rPr>
           <w:sz w:val="32"/>
@@ -4869,7 +5651,8 @@
         </w:rPr>
         <w:t>Procedimientos</w:t>
       </w:r>
-      <w:bookmarkEnd w:id="4"/>
+      <w:bookmarkEnd w:id="11"/>
+      <w:bookmarkEnd w:id="12"/>
     </w:p>
     <w:p>
       <w:pPr>
@@ -18973,6 +19756,66 @@
       <w:szCs w:val="26"/>
     </w:rPr>
   </w:style>
+  <w:style w:type="paragraph" w:styleId="TtulodeTDC">
+    <w:name w:val="TOC Heading"/>
+    <w:basedOn w:val="Ttulo1"/>
+    <w:next w:val="Normal"/>
+    <w:uiPriority w:val="39"/>
+    <w:unhideWhenUsed/>
+    <w:qFormat/>
+    <w:rsid w:val="007445DF"/>
+    <w:pPr>
+      <w:outlineLvl w:val="9"/>
+    </w:pPr>
+    <w:rPr>
+      <w:lang w:eastAsia="es-ES"/>
+    </w:rPr>
+  </w:style>
+  <w:style w:type="paragraph" w:styleId="TDC1">
+    <w:name w:val="toc 1"/>
+    <w:basedOn w:val="Normal"/>
+    <w:next w:val="Normal"/>
+    <w:autoRedefine/>
+    <w:uiPriority w:val="39"/>
+    <w:unhideWhenUsed/>
+    <w:rsid w:val="007445DF"/>
+    <w:pPr>
+      <w:spacing w:after="100"/>
+    </w:pPr>
+  </w:style>
+  <w:style w:type="paragraph" w:styleId="TDC2">
+    <w:name w:val="toc 2"/>
+    <w:basedOn w:val="Normal"/>
+    <w:next w:val="Normal"/>
+    <w:autoRedefine/>
+    <w:uiPriority w:val="39"/>
+    <w:unhideWhenUsed/>
+    <w:rsid w:val="007445DF"/>
+    <w:pPr>
+      <w:spacing w:after="100"/>
+      <w:ind w:left="220"/>
+    </w:pPr>
+  </w:style>
+  <w:style w:type="character" w:styleId="Hipervnculo">
+    <w:name w:val="Hyperlink"/>
+    <w:basedOn w:val="Fuentedeprrafopredeter"/>
+    <w:uiPriority w:val="99"/>
+    <w:unhideWhenUsed/>
+    <w:rsid w:val="007445DF"/>
+    <w:rPr>
+      <w:color w:val="0563C1" w:themeColor="hyperlink"/>
+      <w:u w:val="single"/>
+    </w:rPr>
+  </w:style>
+  <w:style w:type="paragraph" w:styleId="Sinespaciado">
+    <w:name w:val="No Spacing"/>
+    <w:uiPriority w:val="1"/>
+    <w:qFormat/>
+    <w:rsid w:val="007445DF"/>
+    <w:pPr>
+      <w:spacing w:after="0" w:line="240" w:lineRule="auto"/>
+    </w:pPr>
+  </w:style>
 </w:styles>
 </file>
 
@@ -19242,7 +20085,7 @@
 </file>
 
 <file path=customXml/itemProps1.xml><?xml version="1.0" encoding="utf-8"?>
-<ds:datastoreItem xmlns:ds="http://schemas.openxmlformats.org/officeDocument/2006/customXml" ds:itemID="{744E9581-0FC3-4A60-8639-D7F323E9DF1C}">
+<ds:datastoreItem xmlns:ds="http://schemas.openxmlformats.org/officeDocument/2006/customXml" ds:itemID="{A5A3FD08-7C28-4D9E-823A-58F59B2AB755}">
   <ds:schemaRefs>
     <ds:schemaRef ds:uri="http://schemas.openxmlformats.org/officeDocument/2006/bibliography"/>
   </ds:schemaRefs>

</xml_diff>